<commit_message>
added exercise 5 documentaation
</commit_message>
<xml_diff>
--- a/week1/Exercise_5_documentation.docx
+++ b/week1/Exercise_5_documentation.docx
@@ -1,10 +1,10 @@
 
 <file path=word/document.xml><?xml version="1.0" encoding="utf-8"?>
-<w:document xmlns:ve="http://schemas.openxmlformats.org/markup-compatibility/2006" xmlns:o="urn:schemas-microsoft-com:office:office" xmlns:r="http://schemas.openxmlformats.org/officeDocument/2006/relationships" xmlns:m="http://schemas.openxmlformats.org/officeDocument/2006/math" xmlns:v="urn:schemas-microsoft-com:vml" xmlns:wp="http://schemas.openxmlformats.org/drawingml/2006/wordprocessingDrawing" xmlns:w10="urn:schemas-microsoft-com:office:word" xmlns:w="http://schemas.openxmlformats.org/wordprocessingml/2006/main" xmlns:wne="http://schemas.microsoft.com/office/word/2006/wordml">
+<w:document xmlns:wpc="http://schemas.microsoft.com/office/word/2010/wordprocessingCanvas" xmlns:cx="http://schemas.microsoft.com/office/drawing/2014/chartex" xmlns:cx1="http://schemas.microsoft.com/office/drawing/2015/9/8/chartex" xmlns:cx2="http://schemas.microsoft.com/office/drawing/2015/10/21/chartex" xmlns:cx3="http://schemas.microsoft.com/office/drawing/2016/5/9/chartex" xmlns:cx4="http://schemas.microsoft.com/office/drawing/2016/5/10/chartex" xmlns:cx5="http://schemas.microsoft.com/office/drawing/2016/5/11/chartex" xmlns:cx6="http://schemas.microsoft.com/office/drawing/2016/5/12/chartex" xmlns:cx7="http://schemas.microsoft.com/office/drawing/2016/5/13/chartex" xmlns:cx8="http://schemas.microsoft.com/office/drawing/2016/5/14/chartex" xmlns:mc="http://schemas.openxmlformats.org/markup-compatibility/2006" xmlns:aink="http://schemas.microsoft.com/office/drawing/2016/ink" xmlns:am3d="http://schemas.microsoft.com/office/drawing/2017/model3d" xmlns:o="urn:schemas-microsoft-com:office:office" xmlns:oel="http://schemas.microsoft.com/office/2019/extlst" xmlns:r="http://schemas.openxmlformats.org/officeDocument/2006/relationships" xmlns:m="http://schemas.openxmlformats.org/officeDocument/2006/math" xmlns:v="urn:schemas-microsoft-com:vml" xmlns:wp14="http://schemas.microsoft.com/office/word/2010/wordprocessingDrawing" xmlns:wp="http://schemas.openxmlformats.org/drawingml/2006/wordprocessingDrawing" xmlns:w10="urn:schemas-microsoft-com:office:word" xmlns:w="http://schemas.openxmlformats.org/wordprocessingml/2006/main" xmlns:w14="http://schemas.microsoft.com/office/word/2010/wordml" xmlns:w15="http://schemas.microsoft.com/office/word/2012/wordml" xmlns:w16cex="http://schemas.microsoft.com/office/word/2018/wordml/cex" xmlns:w16cid="http://schemas.microsoft.com/office/word/2016/wordml/cid" xmlns:w16="http://schemas.microsoft.com/office/word/2018/wordml" xmlns:w16sdtdh="http://schemas.microsoft.com/office/word/2020/wordml/sdtdatahash" xmlns:w16se="http://schemas.microsoft.com/office/word/2015/wordml/symex" xmlns:wpg="http://schemas.microsoft.com/office/word/2010/wordprocessingGroup" xmlns:wpi="http://schemas.microsoft.com/office/word/2010/wordprocessingInk" xmlns:wne="http://schemas.microsoft.com/office/word/2006/wordml" xmlns:wps="http://schemas.microsoft.com/office/word/2010/wordprocessingShape" mc:Ignorable="w14 w15 w16se w16cid w16 w16cex w16sdtdh wp14">
   <w:body>
     <w:p>
       <w:pPr>
-        <w:pStyle w:val="normal0"/>
+        <w:pStyle w:val="Normal1"/>
         <w:rPr>
           <w:b/>
         </w:rPr>
@@ -18,23 +18,20 @@
     </w:p>
     <w:p>
       <w:pPr>
-        <w:pStyle w:val="normal0"/>
-      </w:pPr>
-      <w:r>
-        <w:t>Exercise has focus on laser scanner server (ulmserver) with and without auzoneobst plugin, which is used for managing the SMR laser scanner. auzoneobst plugin is used for object detection and it limits the scanfield to 180 degrees so the SMR do</w:t>
-      </w:r>
-      <w:r>
-        <w:t>esn’t detect itself.</w:t>
-      </w:r>
-    </w:p>
-    <w:p>
-      <w:pPr>
-        <w:pStyle w:val="normal0"/>
-      </w:pPr>
-    </w:p>
-    <w:p>
-      <w:pPr>
-        <w:pStyle w:val="normal0"/>
+        <w:pStyle w:val="Normal1"/>
+      </w:pPr>
+      <w:r>
+        <w:t>Exercise has focus on laser scanner server (ulmserver) with and without auzoneobst plugin, which is used for managing the SMR laser scanner. auzoneobst plugin is used for object detection and it limits the scanfield to 180 degrees so the SMR doesn’t detect itself.</w:t>
+      </w:r>
+    </w:p>
+    <w:p>
+      <w:pPr>
+        <w:pStyle w:val="Normal1"/>
+      </w:pPr>
+    </w:p>
+    <w:p>
+      <w:pPr>
+        <w:pStyle w:val="Normal1"/>
         <w:rPr>
           <w:u w:val="single"/>
         </w:rPr>
@@ -48,7 +45,7 @@
     </w:p>
     <w:p>
       <w:pPr>
-        <w:pStyle w:val="normal0"/>
+        <w:pStyle w:val="Normal1"/>
       </w:pPr>
       <w:r>
         <w:t>The laser scanner has an angular resolution of 0.36 degrees and a scanfield of 180 degrees separated in 9 zones with 20 degrees each. Furthermore the laser scanner has a range of 4 meters</w:t>
@@ -56,12 +53,12 @@
     </w:p>
     <w:p>
       <w:pPr>
-        <w:pStyle w:val="normal0"/>
-      </w:pPr>
-    </w:p>
-    <w:p>
-      <w:pPr>
-        <w:pStyle w:val="normal0"/>
+        <w:pStyle w:val="Normal1"/>
+      </w:pPr>
+    </w:p>
+    <w:p>
+      <w:pPr>
+        <w:pStyle w:val="Normal1"/>
         <w:rPr>
           <w:u w:val="single"/>
         </w:rPr>
@@ -70,18 +67,12 @@
         <w:rPr>
           <w:u w:val="single"/>
         </w:rPr>
-        <w:t>Communicatio</w:t>
-      </w:r>
-      <w:r>
-        <w:rPr>
-          <w:u w:val="single"/>
-        </w:rPr>
-        <w:t>n between servers:</w:t>
-      </w:r>
-    </w:p>
-    <w:p>
-      <w:pPr>
-        <w:pStyle w:val="normal0"/>
+        <w:t>Communication between servers:</w:t>
+      </w:r>
+    </w:p>
+    <w:p>
+      <w:pPr>
+        <w:pStyle w:val="Normal1"/>
       </w:pPr>
       <w:r>
         <w:rPr>
@@ -89,7 +80,7 @@
           <w:lang w:val="da-DK"/>
         </w:rPr>
         <w:drawing>
-          <wp:inline distT="114300" distB="114300" distL="114300" distR="114300">
+          <wp:inline distT="114300" distB="114300" distL="114300" distR="114300" wp14:anchorId="21C22645" wp14:editId="21C22646">
             <wp:extent cx="3038965" cy="1995962"/>
             <wp:effectExtent l="0" t="0" r="0" b="0"/>
             <wp:docPr id="2" name="image2.png"/>
@@ -127,12 +118,12 @@
     </w:p>
     <w:p>
       <w:pPr>
-        <w:pStyle w:val="normal0"/>
-      </w:pPr>
-    </w:p>
-    <w:p>
-      <w:pPr>
-        <w:pStyle w:val="normal0"/>
+        <w:pStyle w:val="Normal1"/>
+      </w:pPr>
+    </w:p>
+    <w:p>
+      <w:pPr>
+        <w:pStyle w:val="Normal1"/>
       </w:pPr>
       <w:r>
         <w:rPr>
@@ -143,18 +134,15 @@
     </w:p>
     <w:p>
       <w:pPr>
-        <w:pStyle w:val="normal0"/>
-      </w:pPr>
-      <w:r>
-        <w:t>Another simulator is introduced in this exercise, which shows the laser simulator ranges of the SMR. Typing the zoneobst command will return the distances of the 9 sensors. SMR-CL commands can be entered in th</w:t>
-      </w:r>
-      <w:r>
-        <w:t>e client, which will trigger movements in both the original SMR simulator and the laser scanner simulator.</w:t>
-      </w:r>
-    </w:p>
-    <w:p>
-      <w:pPr>
-        <w:pStyle w:val="normal0"/>
+        <w:pStyle w:val="Normal1"/>
+      </w:pPr>
+      <w:r>
+        <w:t>Another simulator is introduced in this exercise, which shows the laser simulator ranges of the SMR. Typing the zoneobst command will return the distances of the 9 sensors. SMR-CL commands can be entered in the client, which will trigger movements in both the original SMR simulator and the laser scanner simulator.</w:t>
+      </w:r>
+    </w:p>
+    <w:p>
+      <w:pPr>
+        <w:pStyle w:val="Normal1"/>
       </w:pPr>
       <w:r>
         <w:t>Furthermore various commands can change the display in the laser simulator and save images of simulations.</w:t>
@@ -162,28 +150,25 @@
     </w:p>
     <w:p>
       <w:pPr>
-        <w:pStyle w:val="normal0"/>
-      </w:pPr>
-    </w:p>
-    <w:p>
-      <w:pPr>
-        <w:pStyle w:val="normal0"/>
-      </w:pPr>
-      <w:r>
-        <w:t>The laser scanner simulator can be starte</w:t>
-      </w:r>
-      <w:r>
-        <w:t>d up with the other SMR simulator by using the following commands:</w:t>
-      </w:r>
-    </w:p>
-    <w:p>
-      <w:pPr>
-        <w:pStyle w:val="normal0"/>
-      </w:pPr>
-    </w:p>
-    <w:p>
-      <w:pPr>
-        <w:pStyle w:val="normal0"/>
+        <w:pStyle w:val="Normal1"/>
+      </w:pPr>
+    </w:p>
+    <w:p>
+      <w:pPr>
+        <w:pStyle w:val="Normal1"/>
+      </w:pPr>
+      <w:r>
+        <w:t>The laser scanner simulator can be started up with the other SMR simulator by using the following commands:</w:t>
+      </w:r>
+    </w:p>
+    <w:p>
+      <w:pPr>
+        <w:pStyle w:val="Normal1"/>
+      </w:pPr>
+    </w:p>
+    <w:p>
+      <w:pPr>
+        <w:pStyle w:val="Normal1"/>
       </w:pPr>
       <w:r>
         <w:t>start simulator: simserver1 (in offline/sim directory)</w:t>
@@ -191,7 +176,7 @@
     </w:p>
     <w:p>
       <w:pPr>
-        <w:pStyle w:val="normal0"/>
+        <w:pStyle w:val="Normal1"/>
       </w:pPr>
       <w:r>
         <w:t>start laser scanner server: ulmsserver (in offline/sim directory)</w:t>
@@ -199,7 +184,7 @@
     </w:p>
     <w:p>
       <w:pPr>
-        <w:pStyle w:val="normal0"/>
+        <w:pStyle w:val="Normal1"/>
       </w:pPr>
       <w:r>
         <w:t>start MRC: mrc -s8000 -t1 (in offline/sim directory)</w:t>
@@ -207,7 +192,7 @@
     </w:p>
     <w:p>
       <w:pPr>
-        <w:pStyle w:val="normal0"/>
+        <w:pStyle w:val="Normal1"/>
       </w:pPr>
       <w:r>
         <w:t>start monitoring client: qclient -style a (in offline/sim directory)</w:t>
@@ -215,12 +200,12 @@
     </w:p>
     <w:p>
       <w:pPr>
-        <w:pStyle w:val="normal0"/>
-      </w:pPr>
-    </w:p>
-    <w:p>
-      <w:pPr>
-        <w:pStyle w:val="normal0"/>
+        <w:pStyle w:val="Normal1"/>
+      </w:pPr>
+    </w:p>
+    <w:p>
+      <w:pPr>
+        <w:pStyle w:val="Normal1"/>
       </w:pPr>
       <w:r>
         <w:t>Wall positions and floor lines can also be configured for simulation in simconfig385.xml.</w:t>
@@ -228,27 +213,27 @@
     </w:p>
     <w:p>
       <w:pPr>
-        <w:pStyle w:val="normal0"/>
-      </w:pPr>
-    </w:p>
-    <w:p>
-      <w:pPr>
-        <w:pStyle w:val="normal0"/>
-      </w:pPr>
-    </w:p>
-    <w:p>
-      <w:pPr>
-        <w:pStyle w:val="normal0"/>
-      </w:pPr>
-    </w:p>
-    <w:p>
-      <w:pPr>
-        <w:pStyle w:val="normal0"/>
-      </w:pPr>
-    </w:p>
-    <w:p>
-      <w:pPr>
-        <w:pStyle w:val="normal0"/>
+        <w:pStyle w:val="Normal1"/>
+      </w:pPr>
+    </w:p>
+    <w:p>
+      <w:pPr>
+        <w:pStyle w:val="Normal1"/>
+      </w:pPr>
+    </w:p>
+    <w:p>
+      <w:pPr>
+        <w:pStyle w:val="Normal1"/>
+      </w:pPr>
+    </w:p>
+    <w:p>
+      <w:pPr>
+        <w:pStyle w:val="Normal1"/>
+      </w:pPr>
+    </w:p>
+    <w:p>
+      <w:pPr>
+        <w:pStyle w:val="Normal1"/>
         <w:rPr>
           <w:u w:val="single"/>
         </w:rPr>
@@ -263,7 +248,7 @@
     </w:p>
     <w:p>
       <w:pPr>
-        <w:pStyle w:val="normal0"/>
+        <w:pStyle w:val="Normal1"/>
       </w:pPr>
       <w:r>
         <w:rPr>
@@ -271,7 +256,7 @@
           <w:lang w:val="da-DK"/>
         </w:rPr>
         <w:drawing>
-          <wp:inline distT="114300" distB="114300" distL="114300" distR="114300">
+          <wp:inline distT="114300" distB="114300" distL="114300" distR="114300" wp14:anchorId="21C22647" wp14:editId="21C22648">
             <wp:extent cx="5943600" cy="3175000"/>
             <wp:effectExtent l="0" t="0" r="0" b="0"/>
             <wp:docPr id="3" name="image4.png"/>
@@ -309,7 +294,7 @@
     </w:p>
     <w:p>
       <w:pPr>
-        <w:pStyle w:val="normal0"/>
+        <w:pStyle w:val="Normal1"/>
       </w:pPr>
       <w:r>
         <w:t>This was done by using command: mrc1 fwd 2</w:t>
@@ -317,23 +302,25 @@
     </w:p>
     <w:p>
       <w:pPr>
-        <w:pStyle w:val="normal0"/>
-      </w:pPr>
-      <w:r>
-        <w:t>It can be seen above that only sensor l4 (in the middle) registers an object, which is the distance 2.44m. Thus the command drives 2 meters forward and more of the sensors (l2,l3,l4,l5,l6) detect the object. l4 is changed to 0.45 m from the object after dr</w:t>
-      </w:r>
-      <w:r>
-        <w:t>iving 2 meters forward as expected.</w:t>
-      </w:r>
-    </w:p>
-    <w:p>
-      <w:pPr>
-        <w:pStyle w:val="normal0"/>
-      </w:pPr>
-    </w:p>
-    <w:p>
-      <w:pPr>
-        <w:pStyle w:val="normal0"/>
+        <w:pStyle w:val="Normal1"/>
+      </w:pPr>
+      <w:r>
+        <w:t>It can be seen above that only sensor l4 (in the middle) registers an object, which is the distance 2.44m. Thus the command drives 2 meters forward and more of the sensors (l2,l3,l4,l5,l6) detect the object. l4 is changed to 0.45 m from the object after driving 2 meters forward as expected.</w:t>
+      </w:r>
+    </w:p>
+    <w:p>
+      <w:pPr>
+        <w:pStyle w:val="Normal1"/>
+      </w:pPr>
+    </w:p>
+    <w:p>
+      <w:pPr>
+        <w:pStyle w:val="Normal1"/>
+      </w:pPr>
+    </w:p>
+    <w:p>
+      <w:pPr>
+        <w:pStyle w:val="Normal1"/>
       </w:pPr>
       <w:r>
         <w:rPr>
@@ -344,18 +331,15 @@
     </w:p>
     <w:p>
       <w:pPr>
-        <w:pStyle w:val="normal0"/>
-      </w:pPr>
-      <w:r>
-        <w:t>After driving towards the wall with the distance 45 cm, the SMR was rotated 90 degrees in e</w:t>
-      </w:r>
-      <w:r>
-        <w:t>ach direction by using the commands:</w:t>
-      </w:r>
-    </w:p>
-    <w:p>
-      <w:pPr>
-        <w:pStyle w:val="normal0"/>
+        <w:pStyle w:val="Normal1"/>
+      </w:pPr>
+      <w:r>
+        <w:t>After driving towards the wall with the distance 45 cm, the SMR was rotated 90 degrees in each direction by using the commands:</w:t>
+      </w:r>
+    </w:p>
+    <w:p>
+      <w:pPr>
+        <w:pStyle w:val="Normal1"/>
       </w:pPr>
       <w:r>
         <w:t>mrc1 turn 90 (turn left)</w:t>
@@ -363,7 +347,7 @@
     </w:p>
     <w:p>
       <w:pPr>
-        <w:pStyle w:val="normal0"/>
+        <w:pStyle w:val="Normal1"/>
       </w:pPr>
       <w:r>
         <w:t>mrc1 turn -90 (turn right)</w:t>
@@ -371,12 +355,12 @@
     </w:p>
     <w:p>
       <w:pPr>
-        <w:pStyle w:val="normal0"/>
-      </w:pPr>
-    </w:p>
-    <w:p>
-      <w:pPr>
-        <w:pStyle w:val="normal0"/>
+        <w:pStyle w:val="Normal1"/>
+      </w:pPr>
+    </w:p>
+    <w:p>
+      <w:pPr>
+        <w:pStyle w:val="Normal1"/>
       </w:pPr>
       <w:r>
         <w:t>The results of the rotations can be seen below:</w:t>
@@ -384,7 +368,7 @@
     </w:p>
     <w:p>
       <w:pPr>
-        <w:pStyle w:val="normal0"/>
+        <w:pStyle w:val="Normal1"/>
       </w:pPr>
       <w:r>
         <w:rPr>
@@ -393,7 +377,7 @@
         </w:rPr>
         <w:lastRenderedPageBreak/>
         <w:drawing>
-          <wp:inline distT="114300" distB="114300" distL="114300" distR="114300">
+          <wp:inline distT="114300" distB="114300" distL="114300" distR="114300" wp14:anchorId="21C22649" wp14:editId="21C2264A">
             <wp:extent cx="5943600" cy="3175000"/>
             <wp:effectExtent l="0" t="0" r="0" b="0"/>
             <wp:docPr id="7" name="image1.png"/>
@@ -431,7 +415,7 @@
     </w:p>
     <w:p>
       <w:pPr>
-        <w:pStyle w:val="normal0"/>
+        <w:pStyle w:val="Normal1"/>
       </w:pPr>
       <w:r>
         <w:t>When the SMR turned 90 degrees to the left, only the closest sensor l8 could register the obstacle.</w:t>
@@ -439,7 +423,7 @@
     </w:p>
     <w:p>
       <w:pPr>
-        <w:pStyle w:val="normal0"/>
+        <w:pStyle w:val="Normal1"/>
       </w:pPr>
       <w:r>
         <w:rPr>
@@ -447,7 +431,7 @@
           <w:lang w:val="da-DK"/>
         </w:rPr>
         <w:drawing>
-          <wp:inline distT="114300" distB="114300" distL="114300" distR="114300">
+          <wp:inline distT="114300" distB="114300" distL="114300" distR="114300" wp14:anchorId="21C2264B" wp14:editId="21C2264C">
             <wp:extent cx="5943600" cy="3175000"/>
             <wp:effectExtent l="0" t="0" r="0" b="0"/>
             <wp:docPr id="5" name="image7.png"/>
@@ -485,48 +469,45 @@
     </w:p>
     <w:p>
       <w:pPr>
-        <w:pStyle w:val="normal0"/>
-      </w:pPr>
-      <w:r>
-        <w:t>When the SMR t</w:t>
-      </w:r>
-      <w:r>
-        <w:t>urned 90 degrees to the right, only the closest sensor l0 could register the obstacle.</w:t>
-      </w:r>
-    </w:p>
-    <w:p>
-      <w:pPr>
-        <w:pStyle w:val="normal0"/>
-      </w:pPr>
-    </w:p>
-    <w:p>
-      <w:pPr>
-        <w:pStyle w:val="normal0"/>
-      </w:pPr>
-    </w:p>
-    <w:p>
-      <w:pPr>
-        <w:pStyle w:val="normal0"/>
-      </w:pPr>
-    </w:p>
-    <w:p>
-      <w:pPr>
-        <w:pStyle w:val="normal0"/>
-      </w:pPr>
-    </w:p>
-    <w:p>
-      <w:pPr>
-        <w:pStyle w:val="normal0"/>
-      </w:pPr>
-    </w:p>
-    <w:p>
-      <w:pPr>
-        <w:pStyle w:val="normal0"/>
-      </w:pPr>
-    </w:p>
-    <w:p>
-      <w:pPr>
-        <w:pStyle w:val="normal0"/>
+        <w:pStyle w:val="Normal1"/>
+      </w:pPr>
+      <w:r>
+        <w:t>When the SMR turned 90 degrees to the right, only the closest sensor l0 could register the obstacle.</w:t>
+      </w:r>
+    </w:p>
+    <w:p>
+      <w:pPr>
+        <w:pStyle w:val="Normal1"/>
+      </w:pPr>
+    </w:p>
+    <w:p>
+      <w:pPr>
+        <w:pStyle w:val="Normal1"/>
+      </w:pPr>
+    </w:p>
+    <w:p>
+      <w:pPr>
+        <w:pStyle w:val="Normal1"/>
+      </w:pPr>
+    </w:p>
+    <w:p>
+      <w:pPr>
+        <w:pStyle w:val="Normal1"/>
+      </w:pPr>
+    </w:p>
+    <w:p>
+      <w:pPr>
+        <w:pStyle w:val="Normal1"/>
+      </w:pPr>
+    </w:p>
+    <w:p>
+      <w:pPr>
+        <w:pStyle w:val="Normal1"/>
+      </w:pPr>
+    </w:p>
+    <w:p>
+      <w:pPr>
+        <w:pStyle w:val="Normal1"/>
         <w:rPr>
           <w:u w:val="single"/>
         </w:rPr>
@@ -541,18 +522,15 @@
     </w:p>
     <w:p>
       <w:pPr>
-        <w:pStyle w:val="normal0"/>
-      </w:pPr>
-      <w:r>
-        <w:t>Knowing the distance of 45 cm between the SMR and obstacle, the height of the obstacle is 60 cm and that the SMR is perpendicular on the obstacle, then a right triangle can be constructed with the lengths 30 cm and 45 cm. Trigonometry can be used to find t</w:t>
-      </w:r>
-      <w:r>
-        <w:t>he maximum sensor angle as shown below:</w:t>
-      </w:r>
-    </w:p>
-    <w:p>
-      <w:pPr>
-        <w:pStyle w:val="normal0"/>
+        <w:pStyle w:val="Normal1"/>
+      </w:pPr>
+      <w:r>
+        <w:t>Knowing the distance of 45 cm between the SMR and obstacle, the height of the obstacle is 60 cm and that the SMR is perpendicular on the obstacle, then a right triangle can be constructed with the lengths 30 cm and 45 cm. Trigonometry can be used to find the maximum sensor angle as shown below:</w:t>
+      </w:r>
+    </w:p>
+    <w:p>
+      <w:pPr>
+        <w:pStyle w:val="Normal1"/>
       </w:pPr>
       <w:r>
         <w:rPr>
@@ -560,7 +538,7 @@
           <w:lang w:val="da-DK"/>
         </w:rPr>
         <w:drawing>
-          <wp:inline distT="114300" distB="114300" distL="114300" distR="114300">
+          <wp:inline distT="114300" distB="114300" distL="114300" distR="114300" wp14:anchorId="21C2264D" wp14:editId="21C2264E">
             <wp:extent cx="2114550" cy="1600200"/>
             <wp:effectExtent l="0" t="0" r="0" b="0"/>
             <wp:docPr id="4" name="image5.png"/>
@@ -598,7 +576,7 @@
     </w:p>
     <w:p>
       <w:pPr>
-        <w:pStyle w:val="normal0"/>
+        <w:pStyle w:val="Normal1"/>
       </w:pPr>
       <w:r>
         <w:t>Theta = tan^(-1)(0.3/0.45) * (180/pi) = 33.69 degrees</w:t>
@@ -606,37 +584,28 @@
     </w:p>
     <w:p>
       <w:pPr>
-        <w:pStyle w:val="normal0"/>
-      </w:pPr>
-      <w:r>
-        <w:t>Since there is an unequal number of sensors (9), the middle sensor l4 must have a detection range of -10 degrees to 10 degrees, and the adjacent sensors must ha</w:t>
-      </w:r>
-      <w:r>
-        <w:t>ve detection ranges of 10 to 30 degrees and 30 to 50 degrees in each direction, which all include the 33.69 degrees maximum. That makes a total of 5 sensors in the middle, which would be l2, l3, l4, l5, and l6, which is the same as the results of the simul</w:t>
-      </w:r>
-      <w:r>
-        <w:t>ation.</w:t>
-      </w:r>
-    </w:p>
-    <w:p>
-      <w:pPr>
-        <w:pStyle w:val="normal0"/>
-      </w:pPr>
-    </w:p>
-    <w:p>
-      <w:pPr>
-        <w:pStyle w:val="normal0"/>
-      </w:pPr>
-      <w:r>
-        <w:t>Knowing that the SMR spins around its own center between the back wheels, and that the sensors are in the front of the SMR, the sensors are moved 25 cm in the y-direction when the SMR is turned 90 degrees in left or right direction. Subtracting the</w:t>
-      </w:r>
-      <w:r>
-        <w:t xml:space="preserve"> movement from the 30 cm a new right angle can be constructed and a maximum angle can be calculated as before.</w:t>
-      </w:r>
-    </w:p>
-    <w:p>
-      <w:pPr>
-        <w:pStyle w:val="normal0"/>
+        <w:pStyle w:val="Normal1"/>
+      </w:pPr>
+      <w:r>
+        <w:t>Since there is an unequal number of sensors (9), the middle sensor l4 must have a detection range of -10 degrees to 10 degrees, and the adjacent sensors must have detection ranges of 10 to 30 degrees and 30 to 50 degrees in each direction, which all include the 33.69 degrees maximum. That makes a total of 5 sensors in the middle, which would be l2, l3, l4, l5, and l6, which is the same as the results of the simulation.</w:t>
+      </w:r>
+    </w:p>
+    <w:p>
+      <w:pPr>
+        <w:pStyle w:val="Normal1"/>
+      </w:pPr>
+    </w:p>
+    <w:p>
+      <w:pPr>
+        <w:pStyle w:val="Normal1"/>
+      </w:pPr>
+      <w:r>
+        <w:t>Knowing that the SMR spins around its own center between the back wheels, and that the sensors are in the front of the SMR, the sensors are moved 25 cm in the y-direction when the SMR is turned 90 degrees in left or right direction. Subtracting the movement from the 30 cm a new right angle can be constructed and a maximum angle can be calculated as before.</w:t>
+      </w:r>
+    </w:p>
+    <w:p>
+      <w:pPr>
+        <w:pStyle w:val="Normal1"/>
       </w:pPr>
       <w:r>
         <w:t>Theta = tan^(-1)(0.05/0.45) * (180/pi) = 6.34 degrees</w:t>
@@ -644,12 +613,12 @@
     </w:p>
     <w:p>
       <w:pPr>
-        <w:pStyle w:val="normal0"/>
-      </w:pPr>
-    </w:p>
-    <w:p>
-      <w:pPr>
-        <w:pStyle w:val="normal0"/>
+        <w:pStyle w:val="Normal1"/>
+      </w:pPr>
+    </w:p>
+    <w:p>
+      <w:pPr>
+        <w:pStyle w:val="Normal1"/>
       </w:pPr>
       <w:r>
         <w:rPr>
@@ -657,7 +626,7 @@
           <w:lang w:val="da-DK"/>
         </w:rPr>
         <w:drawing>
-          <wp:inline distT="114300" distB="114300" distL="114300" distR="114300">
+          <wp:inline distT="114300" distB="114300" distL="114300" distR="114300" wp14:anchorId="21C2264F" wp14:editId="21C22650">
             <wp:extent cx="2266950" cy="1590675"/>
             <wp:effectExtent l="0" t="0" r="0" b="0"/>
             <wp:docPr id="1" name="image6.png"/>
@@ -695,43 +664,37 @@
     </w:p>
     <w:p>
       <w:pPr>
-        <w:pStyle w:val="normal0"/>
+        <w:pStyle w:val="Normal1"/>
       </w:pPr>
       <w:r>
         <w:t xml:space="preserve">Subtracting this angle from 90 degrees due to having 0 degrees in the middle: </w:t>
       </w:r>
       <w:r>
         <w:br/>
-        <w:t>90-6.34 =</w:t>
-      </w:r>
-      <w:r>
-        <w:t xml:space="preserve"> 83.66 degrees</w:t>
-      </w:r>
-    </w:p>
-    <w:p>
-      <w:pPr>
-        <w:pStyle w:val="normal0"/>
-      </w:pPr>
-      <w:r>
-        <w:t>Since the sensors most to the sides have ranges of 70-90 degrees and 50-70 degrees, only the sensors furthest to the sides contain this angle, thus only these sensors should be able to detect the obstacle. This also fits the results of the s</w:t>
-      </w:r>
-      <w:r>
-        <w:t>imulations, since only one sensor detects the obstacle when the SMR is parallel to the obstacle.</w:t>
-      </w:r>
-    </w:p>
-    <w:p>
-      <w:pPr>
-        <w:pStyle w:val="normal0"/>
-      </w:pPr>
-    </w:p>
-    <w:p>
-      <w:pPr>
-        <w:pStyle w:val="normal0"/>
-      </w:pPr>
-    </w:p>
-    <w:p>
-      <w:pPr>
-        <w:pStyle w:val="normal0"/>
+        <w:t>90-6.34 = 83.66 degrees</w:t>
+      </w:r>
+    </w:p>
+    <w:p>
+      <w:pPr>
+        <w:pStyle w:val="Normal1"/>
+      </w:pPr>
+      <w:r>
+        <w:t>Since the sensors most to the sides have ranges of 70-90 degrees and 50-70 degrees, only the sensors furthest to the sides contain this angle, thus only these sensors should be able to detect the obstacle. This also fits the results of the simulations, since only one sensor detects the obstacle when the SMR is parallel to the obstacle.</w:t>
+      </w:r>
+    </w:p>
+    <w:p>
+      <w:pPr>
+        <w:pStyle w:val="Normal1"/>
+      </w:pPr>
+    </w:p>
+    <w:p>
+      <w:pPr>
+        <w:pStyle w:val="Normal1"/>
+      </w:pPr>
+    </w:p>
+    <w:p>
+      <w:pPr>
+        <w:pStyle w:val="Normal1"/>
         <w:rPr>
           <w:u w:val="single"/>
         </w:rPr>
@@ -745,12 +708,12 @@
     </w:p>
     <w:p>
       <w:pPr>
-        <w:pStyle w:val="normal0"/>
-      </w:pPr>
-    </w:p>
-    <w:p>
-      <w:pPr>
-        <w:pStyle w:val="normal0"/>
+        <w:pStyle w:val="Normal1"/>
+      </w:pPr>
+    </w:p>
+    <w:p>
+      <w:pPr>
+        <w:pStyle w:val="Normal1"/>
         <w:rPr>
           <w:b/>
         </w:rPr>
@@ -764,7 +727,7 @@
     </w:p>
     <w:p>
       <w:pPr>
-        <w:pStyle w:val="normal0"/>
+        <w:pStyle w:val="Normal1"/>
       </w:pPr>
       <w:r>
         <w:t>laser "scanpush cmd='zoneobst' " % run zoneobst plugin command for every scan</w:t>
@@ -772,18 +735,15 @@
     </w:p>
     <w:p>
       <w:pPr>
-        <w:pStyle w:val="normal0"/>
-      </w:pPr>
-      <w:r>
-        <w:t>log "$l0" "$l1" "$l2" "$l3" "$l</w:t>
-      </w:r>
-      <w:r>
-        <w:t>4" "$l5" "$l6" "$l7" "$l8" % logging laser-sensor values to log-file</w:t>
-      </w:r>
-    </w:p>
-    <w:p>
-      <w:pPr>
-        <w:pStyle w:val="normal0"/>
+        <w:pStyle w:val="Normal1"/>
+      </w:pPr>
+      <w:r>
+        <w:t>log "$l0" "$l1" "$l2" "$l3" "$l4" "$l5" "$l6" "$l7" "$l8" % logging laser-sensor values to log-file</w:t>
+      </w:r>
+    </w:p>
+    <w:p>
+      <w:pPr>
+        <w:pStyle w:val="Normal1"/>
       </w:pPr>
       <w:r>
         <w:t>fwd 2 % move SMR forward</w:t>
@@ -791,7 +751,7 @@
     </w:p>
     <w:p>
       <w:pPr>
-        <w:pStyle w:val="normal0"/>
+        <w:pStyle w:val="Normal1"/>
       </w:pPr>
       <w:r>
         <w:t>wait 1 % wait 1 second</w:t>
@@ -799,7 +759,7 @@
     </w:p>
     <w:p>
       <w:pPr>
-        <w:pStyle w:val="normal0"/>
+        <w:pStyle w:val="Normal1"/>
       </w:pPr>
       <w:r>
         <w:t>turn 90 % turn SMR 90 degrees (left)</w:t>
@@ -807,37 +767,28 @@
     </w:p>
     <w:p>
       <w:pPr>
-        <w:pStyle w:val="normal0"/>
-      </w:pPr>
-    </w:p>
-    <w:p>
-      <w:pPr>
-        <w:pStyle w:val="normal0"/>
-      </w:pPr>
-      <w:r>
-        <w:t>The data for previous commands have been logged by moving the SMR 2 meter forward followed by turning</w:t>
-      </w:r>
-      <w:r>
-        <w:t xml:space="preserve"> it 90 degrees to the left.</w:t>
-      </w:r>
-    </w:p>
-    <w:p>
-      <w:pPr>
-        <w:pStyle w:val="normal0"/>
-      </w:pPr>
-      <w:r>
-        <w:t xml:space="preserve">The code at the beginning executes the zoneobs plugin command for every scan first, which makes the laser-sensor values for logging. Afterwards the laser-sensor values $l0-$l8 are logged in a log-file in offline/sim/log. A wait </w:t>
-      </w:r>
-      <w:r>
-        <w:t>command has been added between the fwd and turn commands to better distinguish the transition between the commands in the log-file. The content of the log-file can be seen below, where l4 starts at 2.44 as before slowly decreases as the SMR moves closer to</w:t>
-      </w:r>
-      <w:r>
-        <w:t xml:space="preserve"> the obstacle.</w:t>
-      </w:r>
-    </w:p>
-    <w:p>
-      <w:pPr>
-        <w:pStyle w:val="normal0"/>
+        <w:pStyle w:val="Normal1"/>
+      </w:pPr>
+    </w:p>
+    <w:p>
+      <w:pPr>
+        <w:pStyle w:val="Normal1"/>
+      </w:pPr>
+      <w:r>
+        <w:t>The data for previous commands have been logged by moving the SMR 2 meter forward followed by turning it 90 degrees to the left.</w:t>
+      </w:r>
+    </w:p>
+    <w:p>
+      <w:pPr>
+        <w:pStyle w:val="Normal1"/>
+      </w:pPr>
+      <w:r>
+        <w:t>The code at the beginning executes the zoneobs plugin command for every scan first, which makes the laser-sensor values for logging. Afterwards the laser-sensor values $l0-$l8 are logged in a log-file in offline/sim/log. A wait command has been added between the fwd and turn commands to better distinguish the transition between the commands in the log-file. The content of the log-file can be seen below, where l4 starts at 2.44 as before slowly decreases as the SMR moves closer to the obstacle.</w:t>
+      </w:r>
+    </w:p>
+    <w:p>
+      <w:pPr>
+        <w:pStyle w:val="Normal1"/>
       </w:pPr>
       <w:r>
         <w:rPr>
@@ -845,7 +796,7 @@
           <w:lang w:val="da-DK"/>
         </w:rPr>
         <w:drawing>
-          <wp:inline distT="114300" distB="114300" distL="114300" distR="114300">
+          <wp:inline distT="114300" distB="114300" distL="114300" distR="114300" wp14:anchorId="21C22651" wp14:editId="21C22652">
             <wp:extent cx="5943600" cy="4394200"/>
             <wp:effectExtent l="0" t="0" r="0" b="0"/>
             <wp:docPr id="6" name="image3.png"/>
@@ -883,27 +834,27 @@
     </w:p>
     <w:p>
       <w:pPr>
-        <w:pStyle w:val="normal0"/>
-      </w:pPr>
-    </w:p>
-    <w:p>
-      <w:pPr>
-        <w:pStyle w:val="normal0"/>
-      </w:pPr>
-    </w:p>
-    <w:p>
-      <w:pPr>
-        <w:pStyle w:val="normal0"/>
-      </w:pPr>
-    </w:p>
-    <w:p>
-      <w:pPr>
-        <w:pStyle w:val="normal0"/>
-      </w:pPr>
-    </w:p>
-    <w:p>
-      <w:pPr>
-        <w:pStyle w:val="normal0"/>
+        <w:pStyle w:val="Normal1"/>
+      </w:pPr>
+    </w:p>
+    <w:p>
+      <w:pPr>
+        <w:pStyle w:val="Normal1"/>
+      </w:pPr>
+    </w:p>
+    <w:p>
+      <w:pPr>
+        <w:pStyle w:val="Normal1"/>
+      </w:pPr>
+    </w:p>
+    <w:p>
+      <w:pPr>
+        <w:pStyle w:val="Normal1"/>
+      </w:pPr>
+    </w:p>
+    <w:p>
+      <w:pPr>
+        <w:pStyle w:val="Normal1"/>
         <w:rPr>
           <w:u w:val="single"/>
         </w:rPr>
@@ -918,7 +869,7 @@
     </w:p>
     <w:p>
       <w:pPr>
-        <w:pStyle w:val="normal0"/>
+        <w:pStyle w:val="Normal1"/>
       </w:pPr>
       <w:r>
         <w:t>???</w:t>
@@ -926,7 +877,7 @@
     </w:p>
     <w:p>
       <w:pPr>
-        <w:pStyle w:val="normal0"/>
+        <w:pStyle w:val="Normal1"/>
       </w:pPr>
       <w:r>
         <w:t>skal laves i C ... men min kode virker ikke lige nu</w:t>
@@ -943,14 +894,14 @@
 </file>
 
 <file path=word/styles.xml><?xml version="1.0" encoding="utf-8"?>
-<w:styles xmlns:r="http://schemas.openxmlformats.org/officeDocument/2006/relationships" xmlns:w="http://schemas.openxmlformats.org/wordprocessingml/2006/main">
+<w:styles xmlns:mc="http://schemas.openxmlformats.org/markup-compatibility/2006" xmlns:r="http://schemas.openxmlformats.org/officeDocument/2006/relationships" xmlns:w="http://schemas.openxmlformats.org/wordprocessingml/2006/main" xmlns:w14="http://schemas.microsoft.com/office/word/2010/wordml" xmlns:w15="http://schemas.microsoft.com/office/word/2012/wordml" xmlns:w16cex="http://schemas.microsoft.com/office/word/2018/wordml/cex" xmlns:w16cid="http://schemas.microsoft.com/office/word/2016/wordml/cid" xmlns:w16="http://schemas.microsoft.com/office/word/2018/wordml" xmlns:w16sdtdh="http://schemas.microsoft.com/office/word/2020/wordml/sdtdatahash" xmlns:w16se="http://schemas.microsoft.com/office/word/2015/wordml/symex" mc:Ignorable="w14 w15 w16se w16cid w16 w16cex w16sdtdh">
   <w:docDefaults>
     <w:rPrDefault>
       <w:rPr>
         <w:rFonts w:ascii="Arial" w:eastAsia="Arial" w:hAnsi="Arial" w:cs="Arial"/>
         <w:sz w:val="22"/>
         <w:szCs w:val="22"/>
-        <w:lang w:eastAsia="da-DK" w:bidi="ar-SA"/>
+        <w:lang w:val="en-DK" w:eastAsia="da-DK" w:bidi="ar-SA"/>
       </w:rPr>
     </w:rPrDefault>
     <w:pPrDefault>
@@ -959,153 +910,392 @@
       </w:pPr>
     </w:pPrDefault>
   </w:docDefaults>
-  <w:latentStyles w:defLockedState="0" w:defUIPriority="99" w:defSemiHidden="1" w:defUnhideWhenUsed="1" w:defQFormat="0" w:count="267">
-    <w:lsdException w:name="Normal" w:semiHidden="0" w:uiPriority="0" w:unhideWhenUsed="0" w:qFormat="1"/>
-    <w:lsdException w:name="heading 1" w:semiHidden="0" w:uiPriority="9" w:unhideWhenUsed="0" w:qFormat="1"/>
-    <w:lsdException w:name="heading 2" w:uiPriority="9" w:qFormat="1"/>
-    <w:lsdException w:name="heading 3" w:uiPriority="9" w:qFormat="1"/>
-    <w:lsdException w:name="heading 4" w:uiPriority="9" w:qFormat="1"/>
-    <w:lsdException w:name="heading 5" w:uiPriority="9" w:qFormat="1"/>
-    <w:lsdException w:name="heading 6" w:uiPriority="9" w:qFormat="1"/>
-    <w:lsdException w:name="heading 7" w:uiPriority="9" w:qFormat="1"/>
-    <w:lsdException w:name="heading 8" w:uiPriority="9" w:qFormat="1"/>
-    <w:lsdException w:name="heading 9" w:uiPriority="9" w:qFormat="1"/>
-    <w:lsdException w:name="toc 1" w:uiPriority="39"/>
-    <w:lsdException w:name="toc 2" w:uiPriority="39"/>
-    <w:lsdException w:name="toc 3" w:uiPriority="39"/>
-    <w:lsdException w:name="toc 4" w:uiPriority="39"/>
-    <w:lsdException w:name="toc 5" w:uiPriority="39"/>
-    <w:lsdException w:name="toc 6" w:uiPriority="39"/>
-    <w:lsdException w:name="toc 7" w:uiPriority="39"/>
-    <w:lsdException w:name="toc 8" w:uiPriority="39"/>
-    <w:lsdException w:name="toc 9" w:uiPriority="39"/>
-    <w:lsdException w:name="caption" w:uiPriority="35" w:qFormat="1"/>
-    <w:lsdException w:name="Title" w:semiHidden="0" w:uiPriority="10" w:unhideWhenUsed="0" w:qFormat="1"/>
-    <w:lsdException w:name="Default Paragraph Font" w:uiPriority="1"/>
-    <w:lsdException w:name="Subtitle" w:semiHidden="0" w:uiPriority="11" w:unhideWhenUsed="0" w:qFormat="1"/>
-    <w:lsdException w:name="Strong" w:semiHidden="0" w:uiPriority="22" w:unhideWhenUsed="0" w:qFormat="1"/>
-    <w:lsdException w:name="Emphasis" w:semiHidden="0" w:uiPriority="20" w:unhideWhenUsed="0" w:qFormat="1"/>
-    <w:lsdException w:name="Table Grid" w:semiHidden="0" w:uiPriority="59" w:unhideWhenUsed="0"/>
-    <w:lsdException w:name="Placeholder Text" w:unhideWhenUsed="0"/>
-    <w:lsdException w:name="No Spacing" w:semiHidden="0" w:uiPriority="1" w:unhideWhenUsed="0" w:qFormat="1"/>
-    <w:lsdException w:name="Light Shading" w:semiHidden="0" w:uiPriority="60" w:unhideWhenUsed="0"/>
-    <w:lsdException w:name="Light List" w:semiHidden="0" w:uiPriority="61" w:unhideWhenUsed="0"/>
-    <w:lsdException w:name="Light Grid" w:semiHidden="0" w:uiPriority="62" w:unhideWhenUsed="0"/>
-    <w:lsdException w:name="Medium Shading 1" w:semiHidden="0" w:uiPriority="63" w:unhideWhenUsed="0"/>
-    <w:lsdException w:name="Medium Shading 2" w:semiHidden="0" w:uiPriority="64" w:unhideWhenUsed="0"/>
-    <w:lsdException w:name="Medium List 1" w:semiHidden="0" w:uiPriority="65" w:unhideWhenUsed="0"/>
-    <w:lsdException w:name="Medium List 2" w:semiHidden="0" w:uiPriority="66" w:unhideWhenUsed="0"/>
-    <w:lsdException w:name="Medium Grid 1" w:semiHidden="0" w:uiPriority="67" w:unhideWhenUsed="0"/>
-    <w:lsdException w:name="Medium Grid 2" w:semiHidden="0" w:uiPriority="68" w:unhideWhenUsed="0"/>
-    <w:lsdException w:name="Medium Grid 3" w:semiHidden="0" w:uiPriority="69" w:unhideWhenUsed="0"/>
-    <w:lsdException w:name="Dark List" w:semiHidden="0" w:uiPriority="70" w:unhideWhenUsed="0"/>
-    <w:lsdException w:name="Colorful Shading" w:semiHidden="0" w:uiPriority="71" w:unhideWhenUsed="0"/>
-    <w:lsdException w:name="Colorful List" w:semiHidden="0" w:uiPriority="72" w:unhideWhenUsed="0"/>
-    <w:lsdException w:name="Colorful Grid" w:semiHidden="0" w:uiPriority="73" w:unhideWhenUsed="0"/>
-    <w:lsdException w:name="Light Shading Accent 1" w:semiHidden="0" w:uiPriority="60" w:unhideWhenUsed="0"/>
-    <w:lsdException w:name="Light List Accent 1" w:semiHidden="0" w:uiPriority="61" w:unhideWhenUsed="0"/>
-    <w:lsdException w:name="Light Grid Accent 1" w:semiHidden="0" w:uiPriority="62" w:unhideWhenUsed="0"/>
-    <w:lsdException w:name="Medium Shading 1 Accent 1" w:semiHidden="0" w:uiPriority="63" w:unhideWhenUsed="0"/>
-    <w:lsdException w:name="Medium Shading 2 Accent 1" w:semiHidden="0" w:uiPriority="64" w:unhideWhenUsed="0"/>
-    <w:lsdException w:name="Medium List 1 Accent 1" w:semiHidden="0" w:uiPriority="65" w:unhideWhenUsed="0"/>
-    <w:lsdException w:name="Revision" w:unhideWhenUsed="0"/>
-    <w:lsdException w:name="List Paragraph" w:semiHidden="0" w:uiPriority="34" w:unhideWhenUsed="0" w:qFormat="1"/>
-    <w:lsdException w:name="Quote" w:semiHidden="0" w:uiPriority="29" w:unhideWhenUsed="0" w:qFormat="1"/>
-    <w:lsdException w:name="Intense Quote" w:semiHidden="0" w:uiPriority="30" w:unhideWhenUsed="0" w:qFormat="1"/>
-    <w:lsdException w:name="Medium List 2 Accent 1" w:semiHidden="0" w:uiPriority="66" w:unhideWhenUsed="0"/>
-    <w:lsdException w:name="Medium Grid 1 Accent 1" w:semiHidden="0" w:uiPriority="67" w:unhideWhenUsed="0"/>
-    <w:lsdException w:name="Medium Grid 2 Accent 1" w:semiHidden="0" w:uiPriority="68" w:unhideWhenUsed="0"/>
-    <w:lsdException w:name="Medium Grid 3 Accent 1" w:semiHidden="0" w:uiPriority="69" w:unhideWhenUsed="0"/>
-    <w:lsdException w:name="Dark List Accent 1" w:semiHidden="0" w:uiPriority="70" w:unhideWhenUsed="0"/>
-    <w:lsdException w:name="Colorful Shading Accent 1" w:semiHidden="0" w:uiPriority="71" w:unhideWhenUsed="0"/>
-    <w:lsdException w:name="Colorful List Accent 1" w:semiHidden="0" w:uiPriority="72" w:unhideWhenUsed="0"/>
-    <w:lsdException w:name="Colorful Grid Accent 1" w:semiHidden="0" w:uiPriority="73" w:unhideWhenUsed="0"/>
-    <w:lsdException w:name="Light Shading Accent 2" w:semiHidden="0" w:uiPriority="60" w:unhideWhenUsed="0"/>
-    <w:lsdException w:name="Light List Accent 2" w:semiHidden="0" w:uiPriority="61" w:unhideWhenUsed="0"/>
-    <w:lsdException w:name="Light Grid Accent 2" w:semiHidden="0" w:uiPriority="62" w:unhideWhenUsed="0"/>
-    <w:lsdException w:name="Medium Shading 1 Accent 2" w:semiHidden="0" w:uiPriority="63" w:unhideWhenUsed="0"/>
-    <w:lsdException w:name="Medium Shading 2 Accent 2" w:semiHidden="0" w:uiPriority="64" w:unhideWhenUsed="0"/>
-    <w:lsdException w:name="Medium List 1 Accent 2" w:semiHidden="0" w:uiPriority="65" w:unhideWhenUsed="0"/>
-    <w:lsdException w:name="Medium List 2 Accent 2" w:semiHidden="0" w:uiPriority="66" w:unhideWhenUsed="0"/>
-    <w:lsdException w:name="Medium Grid 1 Accent 2" w:semiHidden="0" w:uiPriority="67" w:unhideWhenUsed="0"/>
-    <w:lsdException w:name="Medium Grid 2 Accent 2" w:semiHidden="0" w:uiPriority="68" w:unhideWhenUsed="0"/>
-    <w:lsdException w:name="Medium Grid 3 Accent 2" w:semiHidden="0" w:uiPriority="69" w:unhideWhenUsed="0"/>
-    <w:lsdException w:name="Dark List Accent 2" w:semiHidden="0" w:uiPriority="70" w:unhideWhenUsed="0"/>
-    <w:lsdException w:name="Colorful Shading Accent 2" w:semiHidden="0" w:uiPriority="71" w:unhideWhenUsed="0"/>
-    <w:lsdException w:name="Colorful List Accent 2" w:semiHidden="0" w:uiPriority="72" w:unhideWhenUsed="0"/>
-    <w:lsdException w:name="Colorful Grid Accent 2" w:semiHidden="0" w:uiPriority="73" w:unhideWhenUsed="0"/>
-    <w:lsdException w:name="Light Shading Accent 3" w:semiHidden="0" w:uiPriority="60" w:unhideWhenUsed="0"/>
-    <w:lsdException w:name="Light List Accent 3" w:semiHidden="0" w:uiPriority="61" w:unhideWhenUsed="0"/>
-    <w:lsdException w:name="Light Grid Accent 3" w:semiHidden="0" w:uiPriority="62" w:unhideWhenUsed="0"/>
-    <w:lsdException w:name="Medium Shading 1 Accent 3" w:semiHidden="0" w:uiPriority="63" w:unhideWhenUsed="0"/>
-    <w:lsdException w:name="Medium Shading 2 Accent 3" w:semiHidden="0" w:uiPriority="64" w:unhideWhenUsed="0"/>
-    <w:lsdException w:name="Medium List 1 Accent 3" w:semiHidden="0" w:uiPriority="65" w:unhideWhenUsed="0"/>
-    <w:lsdException w:name="Medium List 2 Accent 3" w:semiHidden="0" w:uiPriority="66" w:unhideWhenUsed="0"/>
-    <w:lsdException w:name="Medium Grid 1 Accent 3" w:semiHidden="0" w:uiPriority="67" w:unhideWhenUsed="0"/>
-    <w:lsdException w:name="Medium Grid 2 Accent 3" w:semiHidden="0" w:uiPriority="68" w:unhideWhenUsed="0"/>
-    <w:lsdException w:name="Medium Grid 3 Accent 3" w:semiHidden="0" w:uiPriority="69" w:unhideWhenUsed="0"/>
-    <w:lsdException w:name="Dark List Accent 3" w:semiHidden="0" w:uiPriority="70" w:unhideWhenUsed="0"/>
-    <w:lsdException w:name="Colorful Shading Accent 3" w:semiHidden="0" w:uiPriority="71" w:unhideWhenUsed="0"/>
-    <w:lsdException w:name="Colorful List Accent 3" w:semiHidden="0" w:uiPriority="72" w:unhideWhenUsed="0"/>
-    <w:lsdException w:name="Colorful Grid Accent 3" w:semiHidden="0" w:uiPriority="73" w:unhideWhenUsed="0"/>
-    <w:lsdException w:name="Light Shading Accent 4" w:semiHidden="0" w:uiPriority="60" w:unhideWhenUsed="0"/>
-    <w:lsdException w:name="Light List Accent 4" w:semiHidden="0" w:uiPriority="61" w:unhideWhenUsed="0"/>
-    <w:lsdException w:name="Light Grid Accent 4" w:semiHidden="0" w:uiPriority="62" w:unhideWhenUsed="0"/>
-    <w:lsdException w:name="Medium Shading 1 Accent 4" w:semiHidden="0" w:uiPriority="63" w:unhideWhenUsed="0"/>
-    <w:lsdException w:name="Medium Shading 2 Accent 4" w:semiHidden="0" w:uiPriority="64" w:unhideWhenUsed="0"/>
-    <w:lsdException w:name="Medium List 1 Accent 4" w:semiHidden="0" w:uiPriority="65" w:unhideWhenUsed="0"/>
-    <w:lsdException w:name="Medium List 2 Accent 4" w:semiHidden="0" w:uiPriority="66" w:unhideWhenUsed="0"/>
-    <w:lsdException w:name="Medium Grid 1 Accent 4" w:semiHidden="0" w:uiPriority="67" w:unhideWhenUsed="0"/>
-    <w:lsdException w:name="Medium Grid 2 Accent 4" w:semiHidden="0" w:uiPriority="68" w:unhideWhenUsed="0"/>
-    <w:lsdException w:name="Medium Grid 3 Accent 4" w:semiHidden="0" w:uiPriority="69" w:unhideWhenUsed="0"/>
-    <w:lsdException w:name="Dark List Accent 4" w:semiHidden="0" w:uiPriority="70" w:unhideWhenUsed="0"/>
-    <w:lsdException w:name="Colorful Shading Accent 4" w:semiHidden="0" w:uiPriority="71" w:unhideWhenUsed="0"/>
-    <w:lsdException w:name="Colorful List Accent 4" w:semiHidden="0" w:uiPriority="72" w:unhideWhenUsed="0"/>
-    <w:lsdException w:name="Colorful Grid Accent 4" w:semiHidden="0" w:uiPriority="73" w:unhideWhenUsed="0"/>
-    <w:lsdException w:name="Light Shading Accent 5" w:semiHidden="0" w:uiPriority="60" w:unhideWhenUsed="0"/>
-    <w:lsdException w:name="Light List Accent 5" w:semiHidden="0" w:uiPriority="61" w:unhideWhenUsed="0"/>
-    <w:lsdException w:name="Light Grid Accent 5" w:semiHidden="0" w:uiPriority="62" w:unhideWhenUsed="0"/>
-    <w:lsdException w:name="Medium Shading 1 Accent 5" w:semiHidden="0" w:uiPriority="63" w:unhideWhenUsed="0"/>
-    <w:lsdException w:name="Medium Shading 2 Accent 5" w:semiHidden="0" w:uiPriority="64" w:unhideWhenUsed="0"/>
-    <w:lsdException w:name="Medium List 1 Accent 5" w:semiHidden="0" w:uiPriority="65" w:unhideWhenUsed="0"/>
-    <w:lsdException w:name="Medium List 2 Accent 5" w:semiHidden="0" w:uiPriority="66" w:unhideWhenUsed="0"/>
-    <w:lsdException w:name="Medium Grid 1 Accent 5" w:semiHidden="0" w:uiPriority="67" w:unhideWhenUsed="0"/>
-    <w:lsdException w:name="Medium Grid 2 Accent 5" w:semiHidden="0" w:uiPriority="68" w:unhideWhenUsed="0"/>
-    <w:lsdException w:name="Medium Grid 3 Accent 5" w:semiHidden="0" w:uiPriority="69" w:unhideWhenUsed="0"/>
-    <w:lsdException w:name="Dark List Accent 5" w:semiHidden="0" w:uiPriority="70" w:unhideWhenUsed="0"/>
-    <w:lsdException w:name="Colorful Shading Accent 5" w:semiHidden="0" w:uiPriority="71" w:unhideWhenUsed="0"/>
-    <w:lsdException w:name="Colorful List Accent 5" w:semiHidden="0" w:uiPriority="72" w:unhideWhenUsed="0"/>
-    <w:lsdException w:name="Colorful Grid Accent 5" w:semiHidden="0" w:uiPriority="73" w:unhideWhenUsed="0"/>
-    <w:lsdException w:name="Light Shading Accent 6" w:semiHidden="0" w:uiPriority="60" w:unhideWhenUsed="0"/>
-    <w:lsdException w:name="Light List Accent 6" w:semiHidden="0" w:uiPriority="61" w:unhideWhenUsed="0"/>
-    <w:lsdException w:name="Light Grid Accent 6" w:semiHidden="0" w:uiPriority="62" w:unhideWhenUsed="0"/>
-    <w:lsdException w:name="Medium Shading 1 Accent 6" w:semiHidden="0" w:uiPriority="63" w:unhideWhenUsed="0"/>
-    <w:lsdException w:name="Medium Shading 2 Accent 6" w:semiHidden="0" w:uiPriority="64" w:unhideWhenUsed="0"/>
-    <w:lsdException w:name="Medium List 1 Accent 6" w:semiHidden="0" w:uiPriority="65" w:unhideWhenUsed="0"/>
-    <w:lsdException w:name="Medium List 2 Accent 6" w:semiHidden="0" w:uiPriority="66" w:unhideWhenUsed="0"/>
-    <w:lsdException w:name="Medium Grid 1 Accent 6" w:semiHidden="0" w:uiPriority="67" w:unhideWhenUsed="0"/>
-    <w:lsdException w:name="Medium Grid 2 Accent 6" w:semiHidden="0" w:uiPriority="68" w:unhideWhenUsed="0"/>
-    <w:lsdException w:name="Medium Grid 3 Accent 6" w:semiHidden="0" w:uiPriority="69" w:unhideWhenUsed="0"/>
-    <w:lsdException w:name="Dark List Accent 6" w:semiHidden="0" w:uiPriority="70" w:unhideWhenUsed="0"/>
-    <w:lsdException w:name="Colorful Shading Accent 6" w:semiHidden="0" w:uiPriority="71" w:unhideWhenUsed="0"/>
-    <w:lsdException w:name="Colorful List Accent 6" w:semiHidden="0" w:uiPriority="72" w:unhideWhenUsed="0"/>
-    <w:lsdException w:name="Colorful Grid Accent 6" w:semiHidden="0" w:uiPriority="73" w:unhideWhenUsed="0"/>
-    <w:lsdException w:name="Subtle Emphasis" w:semiHidden="0" w:uiPriority="19" w:unhideWhenUsed="0" w:qFormat="1"/>
-    <w:lsdException w:name="Intense Emphasis" w:semiHidden="0" w:uiPriority="21" w:unhideWhenUsed="0" w:qFormat="1"/>
-    <w:lsdException w:name="Subtle Reference" w:semiHidden="0" w:uiPriority="31" w:unhideWhenUsed="0" w:qFormat="1"/>
-    <w:lsdException w:name="Intense Reference" w:semiHidden="0" w:uiPriority="32" w:unhideWhenUsed="0" w:qFormat="1"/>
-    <w:lsdException w:name="Book Title" w:semiHidden="0" w:uiPriority="33" w:unhideWhenUsed="0" w:qFormat="1"/>
-    <w:lsdException w:name="Bibliography" w:uiPriority="37"/>
-    <w:lsdException w:name="TOC Heading" w:uiPriority="39" w:qFormat="1"/>
+  <w:latentStyles w:defLockedState="0" w:defUIPriority="99" w:defSemiHidden="0" w:defUnhideWhenUsed="0" w:defQFormat="0" w:count="376">
+    <w:lsdException w:name="Normal" w:uiPriority="0" w:qFormat="1"/>
+    <w:lsdException w:name="heading 1" w:uiPriority="9" w:qFormat="1"/>
+    <w:lsdException w:name="heading 2" w:semiHidden="1" w:uiPriority="9" w:unhideWhenUsed="1" w:qFormat="1"/>
+    <w:lsdException w:name="heading 3" w:semiHidden="1" w:uiPriority="9" w:unhideWhenUsed="1" w:qFormat="1"/>
+    <w:lsdException w:name="heading 4" w:semiHidden="1" w:uiPriority="9" w:unhideWhenUsed="1" w:qFormat="1"/>
+    <w:lsdException w:name="heading 5" w:semiHidden="1" w:uiPriority="9" w:unhideWhenUsed="1" w:qFormat="1"/>
+    <w:lsdException w:name="heading 6" w:semiHidden="1" w:uiPriority="9" w:unhideWhenUsed="1" w:qFormat="1"/>
+    <w:lsdException w:name="heading 7" w:semiHidden="1" w:uiPriority="9" w:unhideWhenUsed="1" w:qFormat="1"/>
+    <w:lsdException w:name="heading 8" w:semiHidden="1" w:uiPriority="9" w:unhideWhenUsed="1" w:qFormat="1"/>
+    <w:lsdException w:name="heading 9" w:semiHidden="1" w:uiPriority="9" w:unhideWhenUsed="1" w:qFormat="1"/>
+    <w:lsdException w:name="index 1" w:semiHidden="1" w:unhideWhenUsed="1"/>
+    <w:lsdException w:name="index 2" w:semiHidden="1" w:unhideWhenUsed="1"/>
+    <w:lsdException w:name="index 3" w:semiHidden="1" w:unhideWhenUsed="1"/>
+    <w:lsdException w:name="index 4" w:semiHidden="1" w:unhideWhenUsed="1"/>
+    <w:lsdException w:name="index 5" w:semiHidden="1" w:unhideWhenUsed="1"/>
+    <w:lsdException w:name="index 6" w:semiHidden="1" w:unhideWhenUsed="1"/>
+    <w:lsdException w:name="index 7" w:semiHidden="1" w:unhideWhenUsed="1"/>
+    <w:lsdException w:name="index 8" w:semiHidden="1" w:unhideWhenUsed="1"/>
+    <w:lsdException w:name="index 9" w:semiHidden="1" w:unhideWhenUsed="1"/>
+    <w:lsdException w:name="toc 1" w:semiHidden="1" w:uiPriority="39" w:unhideWhenUsed="1"/>
+    <w:lsdException w:name="toc 2" w:semiHidden="1" w:uiPriority="39" w:unhideWhenUsed="1"/>
+    <w:lsdException w:name="toc 3" w:semiHidden="1" w:uiPriority="39" w:unhideWhenUsed="1"/>
+    <w:lsdException w:name="toc 4" w:semiHidden="1" w:uiPriority="39" w:unhideWhenUsed="1"/>
+    <w:lsdException w:name="toc 5" w:semiHidden="1" w:uiPriority="39" w:unhideWhenUsed="1"/>
+    <w:lsdException w:name="toc 6" w:semiHidden="1" w:uiPriority="39" w:unhideWhenUsed="1"/>
+    <w:lsdException w:name="toc 7" w:semiHidden="1" w:uiPriority="39" w:unhideWhenUsed="1"/>
+    <w:lsdException w:name="toc 8" w:semiHidden="1" w:uiPriority="39" w:unhideWhenUsed="1"/>
+    <w:lsdException w:name="toc 9" w:semiHidden="1" w:uiPriority="39" w:unhideWhenUsed="1"/>
+    <w:lsdException w:name="Normal Indent" w:semiHidden="1" w:unhideWhenUsed="1"/>
+    <w:lsdException w:name="footnote text" w:semiHidden="1" w:unhideWhenUsed="1"/>
+    <w:lsdException w:name="annotation text" w:semiHidden="1" w:unhideWhenUsed="1"/>
+    <w:lsdException w:name="header" w:semiHidden="1" w:unhideWhenUsed="1"/>
+    <w:lsdException w:name="footer" w:semiHidden="1" w:unhideWhenUsed="1"/>
+    <w:lsdException w:name="index heading" w:semiHidden="1" w:unhideWhenUsed="1"/>
+    <w:lsdException w:name="caption" w:semiHidden="1" w:uiPriority="35" w:unhideWhenUsed="1" w:qFormat="1"/>
+    <w:lsdException w:name="table of figures" w:semiHidden="1" w:unhideWhenUsed="1"/>
+    <w:lsdException w:name="envelope address" w:semiHidden="1" w:unhideWhenUsed="1"/>
+    <w:lsdException w:name="envelope return" w:semiHidden="1" w:unhideWhenUsed="1"/>
+    <w:lsdException w:name="footnote reference" w:semiHidden="1" w:unhideWhenUsed="1"/>
+    <w:lsdException w:name="annotation reference" w:semiHidden="1" w:unhideWhenUsed="1"/>
+    <w:lsdException w:name="line number" w:semiHidden="1" w:unhideWhenUsed="1"/>
+    <w:lsdException w:name="page number" w:semiHidden="1" w:unhideWhenUsed="1"/>
+    <w:lsdException w:name="endnote reference" w:semiHidden="1" w:unhideWhenUsed="1"/>
+    <w:lsdException w:name="endnote text" w:semiHidden="1" w:unhideWhenUsed="1"/>
+    <w:lsdException w:name="table of authorities" w:semiHidden="1" w:unhideWhenUsed="1"/>
+    <w:lsdException w:name="macro" w:semiHidden="1" w:unhideWhenUsed="1"/>
+    <w:lsdException w:name="toa heading" w:semiHidden="1" w:unhideWhenUsed="1"/>
+    <w:lsdException w:name="List" w:semiHidden="1" w:unhideWhenUsed="1"/>
+    <w:lsdException w:name="List Bullet" w:semiHidden="1" w:unhideWhenUsed="1"/>
+    <w:lsdException w:name="List Number" w:semiHidden="1" w:unhideWhenUsed="1"/>
+    <w:lsdException w:name="List 2" w:semiHidden="1" w:unhideWhenUsed="1"/>
+    <w:lsdException w:name="List 3" w:semiHidden="1" w:unhideWhenUsed="1"/>
+    <w:lsdException w:name="List 4" w:semiHidden="1" w:unhideWhenUsed="1"/>
+    <w:lsdException w:name="List 5" w:semiHidden="1" w:unhideWhenUsed="1"/>
+    <w:lsdException w:name="List Bullet 2" w:semiHidden="1" w:unhideWhenUsed="1"/>
+    <w:lsdException w:name="List Bullet 3" w:semiHidden="1" w:unhideWhenUsed="1"/>
+    <w:lsdException w:name="List Bullet 4" w:semiHidden="1" w:unhideWhenUsed="1"/>
+    <w:lsdException w:name="List Bullet 5" w:semiHidden="1" w:unhideWhenUsed="1"/>
+    <w:lsdException w:name="List Number 2" w:semiHidden="1" w:unhideWhenUsed="1"/>
+    <w:lsdException w:name="List Number 3" w:semiHidden="1" w:unhideWhenUsed="1"/>
+    <w:lsdException w:name="List Number 4" w:semiHidden="1" w:unhideWhenUsed="1"/>
+    <w:lsdException w:name="List Number 5" w:semiHidden="1" w:unhideWhenUsed="1"/>
+    <w:lsdException w:name="Title" w:uiPriority="10" w:qFormat="1"/>
+    <w:lsdException w:name="Closing" w:semiHidden="1" w:unhideWhenUsed="1"/>
+    <w:lsdException w:name="Signature" w:semiHidden="1" w:unhideWhenUsed="1"/>
+    <w:lsdException w:name="Default Paragraph Font" w:semiHidden="1" w:uiPriority="1" w:unhideWhenUsed="1"/>
+    <w:lsdException w:name="Body Text" w:semiHidden="1" w:unhideWhenUsed="1"/>
+    <w:lsdException w:name="Body Text Indent" w:semiHidden="1" w:unhideWhenUsed="1"/>
+    <w:lsdException w:name="List Continue" w:semiHidden="1" w:unhideWhenUsed="1"/>
+    <w:lsdException w:name="List Continue 2" w:semiHidden="1" w:unhideWhenUsed="1"/>
+    <w:lsdException w:name="List Continue 3" w:semiHidden="1" w:unhideWhenUsed="1"/>
+    <w:lsdException w:name="List Continue 4" w:semiHidden="1" w:unhideWhenUsed="1"/>
+    <w:lsdException w:name="List Continue 5" w:semiHidden="1" w:unhideWhenUsed="1"/>
+    <w:lsdException w:name="Message Header" w:semiHidden="1" w:unhideWhenUsed="1"/>
+    <w:lsdException w:name="Subtitle" w:uiPriority="11" w:qFormat="1"/>
+    <w:lsdException w:name="Salutation" w:semiHidden="1" w:unhideWhenUsed="1"/>
+    <w:lsdException w:name="Date" w:semiHidden="1" w:unhideWhenUsed="1"/>
+    <w:lsdException w:name="Body Text First Indent" w:semiHidden="1" w:unhideWhenUsed="1"/>
+    <w:lsdException w:name="Body Text First Indent 2" w:semiHidden="1" w:unhideWhenUsed="1"/>
+    <w:lsdException w:name="Note Heading" w:semiHidden="1" w:unhideWhenUsed="1"/>
+    <w:lsdException w:name="Body Text 2" w:semiHidden="1" w:unhideWhenUsed="1"/>
+    <w:lsdException w:name="Body Text 3" w:semiHidden="1" w:unhideWhenUsed="1"/>
+    <w:lsdException w:name="Body Text Indent 2" w:semiHidden="1" w:unhideWhenUsed="1"/>
+    <w:lsdException w:name="Body Text Indent 3" w:semiHidden="1" w:unhideWhenUsed="1"/>
+    <w:lsdException w:name="Block Text" w:semiHidden="1" w:unhideWhenUsed="1"/>
+    <w:lsdException w:name="Hyperlink" w:semiHidden="1" w:unhideWhenUsed="1"/>
+    <w:lsdException w:name="FollowedHyperlink" w:semiHidden="1" w:unhideWhenUsed="1"/>
+    <w:lsdException w:name="Strong" w:uiPriority="22" w:qFormat="1"/>
+    <w:lsdException w:name="Emphasis" w:uiPriority="20" w:qFormat="1"/>
+    <w:lsdException w:name="Document Map" w:semiHidden="1" w:unhideWhenUsed="1"/>
+    <w:lsdException w:name="Plain Text" w:semiHidden="1" w:unhideWhenUsed="1"/>
+    <w:lsdException w:name="E-mail Signature" w:semiHidden="1" w:unhideWhenUsed="1"/>
+    <w:lsdException w:name="HTML Top of Form" w:semiHidden="1" w:unhideWhenUsed="1"/>
+    <w:lsdException w:name="HTML Bottom of Form" w:semiHidden="1" w:unhideWhenUsed="1"/>
+    <w:lsdException w:name="Normal (Web)" w:semiHidden="1" w:unhideWhenUsed="1"/>
+    <w:lsdException w:name="HTML Acronym" w:semiHidden="1" w:unhideWhenUsed="1"/>
+    <w:lsdException w:name="HTML Address" w:semiHidden="1" w:unhideWhenUsed="1"/>
+    <w:lsdException w:name="HTML Cite" w:semiHidden="1" w:unhideWhenUsed="1"/>
+    <w:lsdException w:name="HTML Code" w:semiHidden="1" w:unhideWhenUsed="1"/>
+    <w:lsdException w:name="HTML Definition" w:semiHidden="1" w:unhideWhenUsed="1"/>
+    <w:lsdException w:name="HTML Keyboard" w:semiHidden="1" w:unhideWhenUsed="1"/>
+    <w:lsdException w:name="HTML Preformatted" w:semiHidden="1" w:unhideWhenUsed="1"/>
+    <w:lsdException w:name="HTML Sample" w:semiHidden="1" w:unhideWhenUsed="1"/>
+    <w:lsdException w:name="HTML Typewriter" w:semiHidden="1" w:unhideWhenUsed="1"/>
+    <w:lsdException w:name="HTML Variable" w:semiHidden="1" w:unhideWhenUsed="1"/>
+    <w:lsdException w:name="Normal Table" w:semiHidden="1" w:unhideWhenUsed="1"/>
+    <w:lsdException w:name="annotation subject" w:semiHidden="1" w:unhideWhenUsed="1"/>
+    <w:lsdException w:name="No List" w:semiHidden="1" w:unhideWhenUsed="1"/>
+    <w:lsdException w:name="Outline List 1" w:semiHidden="1" w:unhideWhenUsed="1"/>
+    <w:lsdException w:name="Outline List 2" w:semiHidden="1" w:unhideWhenUsed="1"/>
+    <w:lsdException w:name="Outline List 3" w:semiHidden="1" w:unhideWhenUsed="1"/>
+    <w:lsdException w:name="Table Simple 1" w:semiHidden="1" w:unhideWhenUsed="1"/>
+    <w:lsdException w:name="Table Simple 2" w:semiHidden="1" w:unhideWhenUsed="1"/>
+    <w:lsdException w:name="Table Simple 3" w:semiHidden="1" w:unhideWhenUsed="1"/>
+    <w:lsdException w:name="Table Classic 1" w:semiHidden="1" w:unhideWhenUsed="1"/>
+    <w:lsdException w:name="Table Classic 2" w:semiHidden="1" w:unhideWhenUsed="1"/>
+    <w:lsdException w:name="Table Classic 3" w:semiHidden="1" w:unhideWhenUsed="1"/>
+    <w:lsdException w:name="Table Classic 4" w:semiHidden="1" w:unhideWhenUsed="1"/>
+    <w:lsdException w:name="Table Colorful 1" w:semiHidden="1" w:unhideWhenUsed="1"/>
+    <w:lsdException w:name="Table Colorful 2" w:semiHidden="1" w:unhideWhenUsed="1"/>
+    <w:lsdException w:name="Table Colorful 3" w:semiHidden="1" w:unhideWhenUsed="1"/>
+    <w:lsdException w:name="Table Columns 1" w:semiHidden="1" w:unhideWhenUsed="1"/>
+    <w:lsdException w:name="Table Columns 2" w:semiHidden="1" w:unhideWhenUsed="1"/>
+    <w:lsdException w:name="Table Columns 3" w:semiHidden="1" w:unhideWhenUsed="1"/>
+    <w:lsdException w:name="Table Columns 4" w:semiHidden="1" w:unhideWhenUsed="1"/>
+    <w:lsdException w:name="Table Columns 5" w:semiHidden="1" w:unhideWhenUsed="1"/>
+    <w:lsdException w:name="Table Grid 1" w:semiHidden="1" w:unhideWhenUsed="1"/>
+    <w:lsdException w:name="Table Grid 2" w:semiHidden="1" w:unhideWhenUsed="1"/>
+    <w:lsdException w:name="Table Grid 3" w:semiHidden="1" w:unhideWhenUsed="1"/>
+    <w:lsdException w:name="Table Grid 4" w:semiHidden="1" w:unhideWhenUsed="1"/>
+    <w:lsdException w:name="Table Grid 5" w:semiHidden="1" w:unhideWhenUsed="1"/>
+    <w:lsdException w:name="Table Grid 6" w:semiHidden="1" w:unhideWhenUsed="1"/>
+    <w:lsdException w:name="Table Grid 7" w:semiHidden="1" w:unhideWhenUsed="1"/>
+    <w:lsdException w:name="Table Grid 8" w:semiHidden="1" w:unhideWhenUsed="1"/>
+    <w:lsdException w:name="Table List 1" w:semiHidden="1" w:unhideWhenUsed="1"/>
+    <w:lsdException w:name="Table List 2" w:semiHidden="1" w:unhideWhenUsed="1"/>
+    <w:lsdException w:name="Table List 3" w:semiHidden="1" w:unhideWhenUsed="1"/>
+    <w:lsdException w:name="Table List 4" w:semiHidden="1" w:unhideWhenUsed="1"/>
+    <w:lsdException w:name="Table List 5" w:semiHidden="1" w:unhideWhenUsed="1"/>
+    <w:lsdException w:name="Table List 6" w:semiHidden="1" w:unhideWhenUsed="1"/>
+    <w:lsdException w:name="Table List 7" w:semiHidden="1" w:unhideWhenUsed="1"/>
+    <w:lsdException w:name="Table List 8" w:semiHidden="1" w:unhideWhenUsed="1"/>
+    <w:lsdException w:name="Table 3D effects 1" w:semiHidden="1" w:unhideWhenUsed="1"/>
+    <w:lsdException w:name="Table 3D effects 2" w:semiHidden="1" w:unhideWhenUsed="1"/>
+    <w:lsdException w:name="Table 3D effects 3" w:semiHidden="1" w:unhideWhenUsed="1"/>
+    <w:lsdException w:name="Table Contemporary" w:semiHidden="1" w:unhideWhenUsed="1"/>
+    <w:lsdException w:name="Table Elegant" w:semiHidden="1" w:unhideWhenUsed="1"/>
+    <w:lsdException w:name="Table Professional" w:semiHidden="1" w:unhideWhenUsed="1"/>
+    <w:lsdException w:name="Table Subtle 1" w:semiHidden="1" w:unhideWhenUsed="1"/>
+    <w:lsdException w:name="Table Subtle 2" w:semiHidden="1" w:unhideWhenUsed="1"/>
+    <w:lsdException w:name="Table Web 1" w:semiHidden="1" w:unhideWhenUsed="1"/>
+    <w:lsdException w:name="Table Web 2" w:semiHidden="1" w:unhideWhenUsed="1"/>
+    <w:lsdException w:name="Table Web 3" w:semiHidden="1" w:unhideWhenUsed="1"/>
+    <w:lsdException w:name="Balloon Text" w:semiHidden="1" w:unhideWhenUsed="1"/>
+    <w:lsdException w:name="Table Grid" w:semiHidden="1" w:uiPriority="59" w:unhideWhenUsed="1"/>
+    <w:lsdException w:name="Table Theme" w:semiHidden="1" w:unhideWhenUsed="1"/>
+    <w:lsdException w:name="Placeholder Text" w:semiHidden="1"/>
+    <w:lsdException w:name="No Spacing" w:uiPriority="1" w:qFormat="1"/>
+    <w:lsdException w:name="Light Shading" w:uiPriority="60"/>
+    <w:lsdException w:name="Light List" w:uiPriority="61"/>
+    <w:lsdException w:name="Light Grid" w:uiPriority="62"/>
+    <w:lsdException w:name="Medium Shading 1" w:uiPriority="63"/>
+    <w:lsdException w:name="Medium Shading 2" w:uiPriority="64"/>
+    <w:lsdException w:name="Medium List 1" w:uiPriority="65"/>
+    <w:lsdException w:name="Medium List 2" w:uiPriority="66"/>
+    <w:lsdException w:name="Medium Grid 1" w:uiPriority="67"/>
+    <w:lsdException w:name="Medium Grid 2" w:uiPriority="68"/>
+    <w:lsdException w:name="Medium Grid 3" w:uiPriority="69"/>
+    <w:lsdException w:name="Dark List" w:uiPriority="70"/>
+    <w:lsdException w:name="Colorful Shading" w:uiPriority="71"/>
+    <w:lsdException w:name="Colorful List" w:uiPriority="72"/>
+    <w:lsdException w:name="Colorful Grid" w:uiPriority="73"/>
+    <w:lsdException w:name="Light Shading Accent 1" w:uiPriority="60"/>
+    <w:lsdException w:name="Light List Accent 1" w:uiPriority="61"/>
+    <w:lsdException w:name="Light Grid Accent 1" w:uiPriority="62"/>
+    <w:lsdException w:name="Medium Shading 1 Accent 1" w:uiPriority="63"/>
+    <w:lsdException w:name="Medium Shading 2 Accent 1" w:uiPriority="64"/>
+    <w:lsdException w:name="Medium List 1 Accent 1" w:uiPriority="65"/>
+    <w:lsdException w:name="Revision" w:semiHidden="1"/>
+    <w:lsdException w:name="List Paragraph" w:uiPriority="34" w:qFormat="1"/>
+    <w:lsdException w:name="Quote" w:uiPriority="29" w:qFormat="1"/>
+    <w:lsdException w:name="Intense Quote" w:uiPriority="30" w:qFormat="1"/>
+    <w:lsdException w:name="Medium List 2 Accent 1" w:uiPriority="66"/>
+    <w:lsdException w:name="Medium Grid 1 Accent 1" w:uiPriority="67"/>
+    <w:lsdException w:name="Medium Grid 2 Accent 1" w:uiPriority="68"/>
+    <w:lsdException w:name="Medium Grid 3 Accent 1" w:uiPriority="69"/>
+    <w:lsdException w:name="Dark List Accent 1" w:uiPriority="70"/>
+    <w:lsdException w:name="Colorful Shading Accent 1" w:uiPriority="71"/>
+    <w:lsdException w:name="Colorful List Accent 1" w:uiPriority="72"/>
+    <w:lsdException w:name="Colorful Grid Accent 1" w:uiPriority="73"/>
+    <w:lsdException w:name="Light Shading Accent 2" w:uiPriority="60"/>
+    <w:lsdException w:name="Light List Accent 2" w:uiPriority="61"/>
+    <w:lsdException w:name="Light Grid Accent 2" w:uiPriority="62"/>
+    <w:lsdException w:name="Medium Shading 1 Accent 2" w:uiPriority="63"/>
+    <w:lsdException w:name="Medium Shading 2 Accent 2" w:uiPriority="64"/>
+    <w:lsdException w:name="Medium List 1 Accent 2" w:uiPriority="65"/>
+    <w:lsdException w:name="Medium List 2 Accent 2" w:uiPriority="66"/>
+    <w:lsdException w:name="Medium Grid 1 Accent 2" w:uiPriority="67"/>
+    <w:lsdException w:name="Medium Grid 2 Accent 2" w:uiPriority="68"/>
+    <w:lsdException w:name="Medium Grid 3 Accent 2" w:uiPriority="69"/>
+    <w:lsdException w:name="Dark List Accent 2" w:uiPriority="70"/>
+    <w:lsdException w:name="Colorful Shading Accent 2" w:uiPriority="71"/>
+    <w:lsdException w:name="Colorful List Accent 2" w:uiPriority="72"/>
+    <w:lsdException w:name="Colorful Grid Accent 2" w:uiPriority="73"/>
+    <w:lsdException w:name="Light Shading Accent 3" w:uiPriority="60"/>
+    <w:lsdException w:name="Light List Accent 3" w:uiPriority="61"/>
+    <w:lsdException w:name="Light Grid Accent 3" w:uiPriority="62"/>
+    <w:lsdException w:name="Medium Shading 1 Accent 3" w:uiPriority="63"/>
+    <w:lsdException w:name="Medium Shading 2 Accent 3" w:uiPriority="64"/>
+    <w:lsdException w:name="Medium List 1 Accent 3" w:uiPriority="65"/>
+    <w:lsdException w:name="Medium List 2 Accent 3" w:uiPriority="66"/>
+    <w:lsdException w:name="Medium Grid 1 Accent 3" w:uiPriority="67"/>
+    <w:lsdException w:name="Medium Grid 2 Accent 3" w:uiPriority="68"/>
+    <w:lsdException w:name="Medium Grid 3 Accent 3" w:uiPriority="69"/>
+    <w:lsdException w:name="Dark List Accent 3" w:uiPriority="70"/>
+    <w:lsdException w:name="Colorful Shading Accent 3" w:uiPriority="71"/>
+    <w:lsdException w:name="Colorful List Accent 3" w:uiPriority="72"/>
+    <w:lsdException w:name="Colorful Grid Accent 3" w:uiPriority="73"/>
+    <w:lsdException w:name="Light Shading Accent 4" w:uiPriority="60"/>
+    <w:lsdException w:name="Light List Accent 4" w:uiPriority="61"/>
+    <w:lsdException w:name="Light Grid Accent 4" w:uiPriority="62"/>
+    <w:lsdException w:name="Medium Shading 1 Accent 4" w:uiPriority="63"/>
+    <w:lsdException w:name="Medium Shading 2 Accent 4" w:uiPriority="64"/>
+    <w:lsdException w:name="Medium List 1 Accent 4" w:uiPriority="65"/>
+    <w:lsdException w:name="Medium List 2 Accent 4" w:uiPriority="66"/>
+    <w:lsdException w:name="Medium Grid 1 Accent 4" w:uiPriority="67"/>
+    <w:lsdException w:name="Medium Grid 2 Accent 4" w:uiPriority="68"/>
+    <w:lsdException w:name="Medium Grid 3 Accent 4" w:uiPriority="69"/>
+    <w:lsdException w:name="Dark List Accent 4" w:uiPriority="70"/>
+    <w:lsdException w:name="Colorful Shading Accent 4" w:uiPriority="71"/>
+    <w:lsdException w:name="Colorful List Accent 4" w:uiPriority="72"/>
+    <w:lsdException w:name="Colorful Grid Accent 4" w:uiPriority="73"/>
+    <w:lsdException w:name="Light Shading Accent 5" w:uiPriority="60"/>
+    <w:lsdException w:name="Light List Accent 5" w:uiPriority="61"/>
+    <w:lsdException w:name="Light Grid Accent 5" w:uiPriority="62"/>
+    <w:lsdException w:name="Medium Shading 1 Accent 5" w:uiPriority="63"/>
+    <w:lsdException w:name="Medium Shading 2 Accent 5" w:uiPriority="64"/>
+    <w:lsdException w:name="Medium List 1 Accent 5" w:uiPriority="65"/>
+    <w:lsdException w:name="Medium List 2 Accent 5" w:uiPriority="66"/>
+    <w:lsdException w:name="Medium Grid 1 Accent 5" w:uiPriority="67"/>
+    <w:lsdException w:name="Medium Grid 2 Accent 5" w:uiPriority="68"/>
+    <w:lsdException w:name="Medium Grid 3 Accent 5" w:uiPriority="69"/>
+    <w:lsdException w:name="Dark List Accent 5" w:uiPriority="70"/>
+    <w:lsdException w:name="Colorful Shading Accent 5" w:uiPriority="71"/>
+    <w:lsdException w:name="Colorful List Accent 5" w:uiPriority="72"/>
+    <w:lsdException w:name="Colorful Grid Accent 5" w:uiPriority="73"/>
+    <w:lsdException w:name="Light Shading Accent 6" w:uiPriority="60"/>
+    <w:lsdException w:name="Light List Accent 6" w:uiPriority="61"/>
+    <w:lsdException w:name="Light Grid Accent 6" w:uiPriority="62"/>
+    <w:lsdException w:name="Medium Shading 1 Accent 6" w:uiPriority="63"/>
+    <w:lsdException w:name="Medium Shading 2 Accent 6" w:uiPriority="64"/>
+    <w:lsdException w:name="Medium List 1 Accent 6" w:uiPriority="65"/>
+    <w:lsdException w:name="Medium List 2 Accent 6" w:uiPriority="66"/>
+    <w:lsdException w:name="Medium Grid 1 Accent 6" w:uiPriority="67"/>
+    <w:lsdException w:name="Medium Grid 2 Accent 6" w:uiPriority="68"/>
+    <w:lsdException w:name="Medium Grid 3 Accent 6" w:uiPriority="69"/>
+    <w:lsdException w:name="Dark List Accent 6" w:uiPriority="70"/>
+    <w:lsdException w:name="Colorful Shading Accent 6" w:uiPriority="71"/>
+    <w:lsdException w:name="Colorful List Accent 6" w:uiPriority="72"/>
+    <w:lsdException w:name="Colorful Grid Accent 6" w:uiPriority="73"/>
+    <w:lsdException w:name="Subtle Emphasis" w:uiPriority="19" w:qFormat="1"/>
+    <w:lsdException w:name="Intense Emphasis" w:uiPriority="21" w:qFormat="1"/>
+    <w:lsdException w:name="Subtle Reference" w:uiPriority="31" w:qFormat="1"/>
+    <w:lsdException w:name="Intense Reference" w:uiPriority="32" w:qFormat="1"/>
+    <w:lsdException w:name="Book Title" w:uiPriority="33" w:qFormat="1"/>
+    <w:lsdException w:name="Bibliography" w:semiHidden="1" w:uiPriority="37" w:unhideWhenUsed="1"/>
+    <w:lsdException w:name="TOC Heading" w:semiHidden="1" w:uiPriority="39" w:unhideWhenUsed="1" w:qFormat="1"/>
+    <w:lsdException w:name="Plain Table 1" w:uiPriority="41"/>
+    <w:lsdException w:name="Plain Table 2" w:uiPriority="42"/>
+    <w:lsdException w:name="Plain Table 3" w:uiPriority="43"/>
+    <w:lsdException w:name="Plain Table 4" w:uiPriority="44"/>
+    <w:lsdException w:name="Plain Table 5" w:uiPriority="45"/>
+    <w:lsdException w:name="Grid Table Light" w:uiPriority="40"/>
+    <w:lsdException w:name="Grid Table 1 Light" w:uiPriority="46"/>
+    <w:lsdException w:name="Grid Table 2" w:uiPriority="47"/>
+    <w:lsdException w:name="Grid Table 3" w:uiPriority="48"/>
+    <w:lsdException w:name="Grid Table 4" w:uiPriority="49"/>
+    <w:lsdException w:name="Grid Table 5 Dark" w:uiPriority="50"/>
+    <w:lsdException w:name="Grid Table 6 Colorful" w:uiPriority="51"/>
+    <w:lsdException w:name="Grid Table 7 Colorful" w:uiPriority="52"/>
+    <w:lsdException w:name="Grid Table 1 Light Accent 1" w:uiPriority="46"/>
+    <w:lsdException w:name="Grid Table 2 Accent 1" w:uiPriority="47"/>
+    <w:lsdException w:name="Grid Table 3 Accent 1" w:uiPriority="48"/>
+    <w:lsdException w:name="Grid Table 4 Accent 1" w:uiPriority="49"/>
+    <w:lsdException w:name="Grid Table 5 Dark Accent 1" w:uiPriority="50"/>
+    <w:lsdException w:name="Grid Table 6 Colorful Accent 1" w:uiPriority="51"/>
+    <w:lsdException w:name="Grid Table 7 Colorful Accent 1" w:uiPriority="52"/>
+    <w:lsdException w:name="Grid Table 1 Light Accent 2" w:uiPriority="46"/>
+    <w:lsdException w:name="Grid Table 2 Accent 2" w:uiPriority="47"/>
+    <w:lsdException w:name="Grid Table 3 Accent 2" w:uiPriority="48"/>
+    <w:lsdException w:name="Grid Table 4 Accent 2" w:uiPriority="49"/>
+    <w:lsdException w:name="Grid Table 5 Dark Accent 2" w:uiPriority="50"/>
+    <w:lsdException w:name="Grid Table 6 Colorful Accent 2" w:uiPriority="51"/>
+    <w:lsdException w:name="Grid Table 7 Colorful Accent 2" w:uiPriority="52"/>
+    <w:lsdException w:name="Grid Table 1 Light Accent 3" w:uiPriority="46"/>
+    <w:lsdException w:name="Grid Table 2 Accent 3" w:uiPriority="47"/>
+    <w:lsdException w:name="Grid Table 3 Accent 3" w:uiPriority="48"/>
+    <w:lsdException w:name="Grid Table 4 Accent 3" w:uiPriority="49"/>
+    <w:lsdException w:name="Grid Table 5 Dark Accent 3" w:uiPriority="50"/>
+    <w:lsdException w:name="Grid Table 6 Colorful Accent 3" w:uiPriority="51"/>
+    <w:lsdException w:name="Grid Table 7 Colorful Accent 3" w:uiPriority="52"/>
+    <w:lsdException w:name="Grid Table 1 Light Accent 4" w:uiPriority="46"/>
+    <w:lsdException w:name="Grid Table 2 Accent 4" w:uiPriority="47"/>
+    <w:lsdException w:name="Grid Table 3 Accent 4" w:uiPriority="48"/>
+    <w:lsdException w:name="Grid Table 4 Accent 4" w:uiPriority="49"/>
+    <w:lsdException w:name="Grid Table 5 Dark Accent 4" w:uiPriority="50"/>
+    <w:lsdException w:name="Grid Table 6 Colorful Accent 4" w:uiPriority="51"/>
+    <w:lsdException w:name="Grid Table 7 Colorful Accent 4" w:uiPriority="52"/>
+    <w:lsdException w:name="Grid Table 1 Light Accent 5" w:uiPriority="46"/>
+    <w:lsdException w:name="Grid Table 2 Accent 5" w:uiPriority="47"/>
+    <w:lsdException w:name="Grid Table 3 Accent 5" w:uiPriority="48"/>
+    <w:lsdException w:name="Grid Table 4 Accent 5" w:uiPriority="49"/>
+    <w:lsdException w:name="Grid Table 5 Dark Accent 5" w:uiPriority="50"/>
+    <w:lsdException w:name="Grid Table 6 Colorful Accent 5" w:uiPriority="51"/>
+    <w:lsdException w:name="Grid Table 7 Colorful Accent 5" w:uiPriority="52"/>
+    <w:lsdException w:name="Grid Table 1 Light Accent 6" w:uiPriority="46"/>
+    <w:lsdException w:name="Grid Table 2 Accent 6" w:uiPriority="47"/>
+    <w:lsdException w:name="Grid Table 3 Accent 6" w:uiPriority="48"/>
+    <w:lsdException w:name="Grid Table 4 Accent 6" w:uiPriority="49"/>
+    <w:lsdException w:name="Grid Table 5 Dark Accent 6" w:uiPriority="50"/>
+    <w:lsdException w:name="Grid Table 6 Colorful Accent 6" w:uiPriority="51"/>
+    <w:lsdException w:name="Grid Table 7 Colorful Accent 6" w:uiPriority="52"/>
+    <w:lsdException w:name="List Table 1 Light" w:uiPriority="46"/>
+    <w:lsdException w:name="List Table 2" w:uiPriority="47"/>
+    <w:lsdException w:name="List Table 3" w:uiPriority="48"/>
+    <w:lsdException w:name="List Table 4" w:uiPriority="49"/>
+    <w:lsdException w:name="List Table 5 Dark" w:uiPriority="50"/>
+    <w:lsdException w:name="List Table 6 Colorful" w:uiPriority="51"/>
+    <w:lsdException w:name="List Table 7 Colorful" w:uiPriority="52"/>
+    <w:lsdException w:name="List Table 1 Light Accent 1" w:uiPriority="46"/>
+    <w:lsdException w:name="List Table 2 Accent 1" w:uiPriority="47"/>
+    <w:lsdException w:name="List Table 3 Accent 1" w:uiPriority="48"/>
+    <w:lsdException w:name="List Table 4 Accent 1" w:uiPriority="49"/>
+    <w:lsdException w:name="List Table 5 Dark Accent 1" w:uiPriority="50"/>
+    <w:lsdException w:name="List Table 6 Colorful Accent 1" w:uiPriority="51"/>
+    <w:lsdException w:name="List Table 7 Colorful Accent 1" w:uiPriority="52"/>
+    <w:lsdException w:name="List Table 1 Light Accent 2" w:uiPriority="46"/>
+    <w:lsdException w:name="List Table 2 Accent 2" w:uiPriority="47"/>
+    <w:lsdException w:name="List Table 3 Accent 2" w:uiPriority="48"/>
+    <w:lsdException w:name="List Table 4 Accent 2" w:uiPriority="49"/>
+    <w:lsdException w:name="List Table 5 Dark Accent 2" w:uiPriority="50"/>
+    <w:lsdException w:name="List Table 6 Colorful Accent 2" w:uiPriority="51"/>
+    <w:lsdException w:name="List Table 7 Colorful Accent 2" w:uiPriority="52"/>
+    <w:lsdException w:name="List Table 1 Light Accent 3" w:uiPriority="46"/>
+    <w:lsdException w:name="List Table 2 Accent 3" w:uiPriority="47"/>
+    <w:lsdException w:name="List Table 3 Accent 3" w:uiPriority="48"/>
+    <w:lsdException w:name="List Table 4 Accent 3" w:uiPriority="49"/>
+    <w:lsdException w:name="List Table 5 Dark Accent 3" w:uiPriority="50"/>
+    <w:lsdException w:name="List Table 6 Colorful Accent 3" w:uiPriority="51"/>
+    <w:lsdException w:name="List Table 7 Colorful Accent 3" w:uiPriority="52"/>
+    <w:lsdException w:name="List Table 1 Light Accent 4" w:uiPriority="46"/>
+    <w:lsdException w:name="List Table 2 Accent 4" w:uiPriority="47"/>
+    <w:lsdException w:name="List Table 3 Accent 4" w:uiPriority="48"/>
+    <w:lsdException w:name="List Table 4 Accent 4" w:uiPriority="49"/>
+    <w:lsdException w:name="List Table 5 Dark Accent 4" w:uiPriority="50"/>
+    <w:lsdException w:name="List Table 6 Colorful Accent 4" w:uiPriority="51"/>
+    <w:lsdException w:name="List Table 7 Colorful Accent 4" w:uiPriority="52"/>
+    <w:lsdException w:name="List Table 1 Light Accent 5" w:uiPriority="46"/>
+    <w:lsdException w:name="List Table 2 Accent 5" w:uiPriority="47"/>
+    <w:lsdException w:name="List Table 3 Accent 5" w:uiPriority="48"/>
+    <w:lsdException w:name="List Table 4 Accent 5" w:uiPriority="49"/>
+    <w:lsdException w:name="List Table 5 Dark Accent 5" w:uiPriority="50"/>
+    <w:lsdException w:name="List Table 6 Colorful Accent 5" w:uiPriority="51"/>
+    <w:lsdException w:name="List Table 7 Colorful Accent 5" w:uiPriority="52"/>
+    <w:lsdException w:name="List Table 1 Light Accent 6" w:uiPriority="46"/>
+    <w:lsdException w:name="List Table 2 Accent 6" w:uiPriority="47"/>
+    <w:lsdException w:name="List Table 3 Accent 6" w:uiPriority="48"/>
+    <w:lsdException w:name="List Table 4 Accent 6" w:uiPriority="49"/>
+    <w:lsdException w:name="List Table 5 Dark Accent 6" w:uiPriority="50"/>
+    <w:lsdException w:name="List Table 6 Colorful Accent 6" w:uiPriority="51"/>
+    <w:lsdException w:name="List Table 7 Colorful Accent 6" w:uiPriority="52"/>
+    <w:lsdException w:name="Mention" w:semiHidden="1" w:unhideWhenUsed="1"/>
+    <w:lsdException w:name="Smart Hyperlink" w:semiHidden="1" w:unhideWhenUsed="1"/>
+    <w:lsdException w:name="Hashtag" w:semiHidden="1" w:unhideWhenUsed="1"/>
+    <w:lsdException w:name="Unresolved Mention" w:semiHidden="1" w:unhideWhenUsed="1"/>
+    <w:lsdException w:name="Smart Link" w:semiHidden="1" w:unhideWhenUsed="1"/>
   </w:latentStyles>
   <w:style w:type="paragraph" w:default="1" w:styleId="Normal">
     <w:name w:val="Normal"/>
     <w:qFormat/>
   </w:style>
-  <w:style w:type="paragraph" w:styleId="Overskrift1">
+  <w:style w:type="paragraph" w:styleId="Heading1">
     <w:name w:val="heading 1"/>
-    <w:basedOn w:val="normal0"/>
-    <w:next w:val="normal0"/>
+    <w:basedOn w:val="Normal1"/>
+    <w:next w:val="Normal1"/>
     <w:rsid w:val="006267FC"/>
     <w:pPr>
       <w:keepNext/>
@@ -1118,10 +1308,10 @@
       <w:szCs w:val="40"/>
     </w:rPr>
   </w:style>
-  <w:style w:type="paragraph" w:styleId="Overskrift2">
+  <w:style w:type="paragraph" w:styleId="Heading2">
     <w:name w:val="heading 2"/>
-    <w:basedOn w:val="normal0"/>
-    <w:next w:val="normal0"/>
+    <w:basedOn w:val="Normal1"/>
+    <w:next w:val="Normal1"/>
     <w:rsid w:val="006267FC"/>
     <w:pPr>
       <w:keepNext/>
@@ -1134,10 +1324,10 @@
       <w:szCs w:val="32"/>
     </w:rPr>
   </w:style>
-  <w:style w:type="paragraph" w:styleId="Overskrift3">
+  <w:style w:type="paragraph" w:styleId="Heading3">
     <w:name w:val="heading 3"/>
-    <w:basedOn w:val="normal0"/>
-    <w:next w:val="normal0"/>
+    <w:basedOn w:val="Normal1"/>
+    <w:next w:val="Normal1"/>
     <w:rsid w:val="006267FC"/>
     <w:pPr>
       <w:keepNext/>
@@ -1151,10 +1341,10 @@
       <w:szCs w:val="28"/>
     </w:rPr>
   </w:style>
-  <w:style w:type="paragraph" w:styleId="Overskrift4">
+  <w:style w:type="paragraph" w:styleId="Heading4">
     <w:name w:val="heading 4"/>
-    <w:basedOn w:val="normal0"/>
-    <w:next w:val="normal0"/>
+    <w:basedOn w:val="Normal1"/>
+    <w:next w:val="Normal1"/>
     <w:rsid w:val="006267FC"/>
     <w:pPr>
       <w:keepNext/>
@@ -1168,10 +1358,10 @@
       <w:szCs w:val="24"/>
     </w:rPr>
   </w:style>
-  <w:style w:type="paragraph" w:styleId="Overskrift5">
+  <w:style w:type="paragraph" w:styleId="Heading5">
     <w:name w:val="heading 5"/>
-    <w:basedOn w:val="normal0"/>
-    <w:next w:val="normal0"/>
+    <w:basedOn w:val="Normal1"/>
+    <w:next w:val="Normal1"/>
     <w:rsid w:val="006267FC"/>
     <w:pPr>
       <w:keepNext/>
@@ -1183,10 +1373,10 @@
       <w:color w:val="666666"/>
     </w:rPr>
   </w:style>
-  <w:style w:type="paragraph" w:styleId="Overskrift6">
+  <w:style w:type="paragraph" w:styleId="Heading6">
     <w:name w:val="heading 6"/>
-    <w:basedOn w:val="normal0"/>
-    <w:next w:val="normal0"/>
+    <w:basedOn w:val="Normal1"/>
+    <w:next w:val="Normal1"/>
     <w:rsid w:val="006267FC"/>
     <w:pPr>
       <w:keepNext/>
@@ -1199,18 +1389,17 @@
       <w:color w:val="666666"/>
     </w:rPr>
   </w:style>
-  <w:style w:type="character" w:default="1" w:styleId="Standardskrifttypeiafsnit">
+  <w:style w:type="character" w:default="1" w:styleId="DefaultParagraphFont">
     <w:name w:val="Default Paragraph Font"/>
     <w:uiPriority w:val="1"/>
     <w:semiHidden/>
     <w:unhideWhenUsed/>
   </w:style>
-  <w:style w:type="table" w:default="1" w:styleId="Tabel-Normal">
+  <w:style w:type="table" w:default="1" w:styleId="TableNormal">
     <w:name w:val="Normal Table"/>
     <w:uiPriority w:val="99"/>
     <w:semiHidden/>
     <w:unhideWhenUsed/>
-    <w:qFormat/>
     <w:tblPr>
       <w:tblInd w:w="0" w:type="dxa"/>
       <w:tblCellMar>
@@ -1221,18 +1410,18 @@
       </w:tblCellMar>
     </w:tblPr>
   </w:style>
-  <w:style w:type="numbering" w:default="1" w:styleId="Ingenoversigt">
+  <w:style w:type="numbering" w:default="1" w:styleId="NoList">
     <w:name w:val="No List"/>
     <w:uiPriority w:val="99"/>
     <w:semiHidden/>
     <w:unhideWhenUsed/>
   </w:style>
-  <w:style w:type="paragraph" w:customStyle="1" w:styleId="normal0">
-    <w:name w:val="normal"/>
+  <w:style w:type="paragraph" w:customStyle="1" w:styleId="Normal1">
+    <w:name w:val="Normal1"/>
     <w:rsid w:val="006267FC"/>
   </w:style>
-  <w:style w:type="table" w:customStyle="1" w:styleId="TableNormal">
-    <w:name w:val="Table Normal"/>
+  <w:style w:type="table" w:customStyle="1" w:styleId="TableNormal1">
+    <w:name w:val="Table Normal1"/>
     <w:rsid w:val="006267FC"/>
     <w:tblPr>
       <w:tblCellMar>
@@ -1243,10 +1432,10 @@
       </w:tblCellMar>
     </w:tblPr>
   </w:style>
-  <w:style w:type="paragraph" w:styleId="Titel">
+  <w:style w:type="paragraph" w:styleId="Title">
     <w:name w:val="Title"/>
-    <w:basedOn w:val="normal0"/>
-    <w:next w:val="normal0"/>
+    <w:basedOn w:val="Normal1"/>
+    <w:next w:val="Normal1"/>
     <w:rsid w:val="006267FC"/>
     <w:pPr>
       <w:keepNext/>
@@ -1258,10 +1447,10 @@
       <w:szCs w:val="52"/>
     </w:rPr>
   </w:style>
-  <w:style w:type="paragraph" w:styleId="Undertitel">
+  <w:style w:type="paragraph" w:styleId="Subtitle">
     <w:name w:val="Subtitle"/>
-    <w:basedOn w:val="normal0"/>
-    <w:next w:val="normal0"/>
+    <w:basedOn w:val="Normal1"/>
+    <w:next w:val="Normal1"/>
     <w:rsid w:val="006267FC"/>
     <w:pPr>
       <w:keepNext/>
@@ -1274,10 +1463,10 @@
       <w:szCs w:val="30"/>
     </w:rPr>
   </w:style>
-  <w:style w:type="paragraph" w:styleId="Markeringsbobletekst">
+  <w:style w:type="paragraph" w:styleId="BalloonText">
     <w:name w:val="Balloon Text"/>
     <w:basedOn w:val="Normal"/>
-    <w:link w:val="MarkeringsbobletekstTegn"/>
+    <w:link w:val="BalloonTextChar"/>
     <w:uiPriority w:val="99"/>
     <w:semiHidden/>
     <w:unhideWhenUsed/>
@@ -1291,10 +1480,10 @@
       <w:szCs w:val="16"/>
     </w:rPr>
   </w:style>
-  <w:style w:type="character" w:customStyle="1" w:styleId="MarkeringsbobletekstTegn">
-    <w:name w:val="Markeringsbobletekst Tegn"/>
-    <w:basedOn w:val="Standardskrifttypeiafsnit"/>
-    <w:link w:val="Markeringsbobletekst"/>
+  <w:style w:type="character" w:customStyle="1" w:styleId="BalloonTextChar">
+    <w:name w:val="Balloon Text Char"/>
+    <w:basedOn w:val="DefaultParagraphFont"/>
+    <w:link w:val="BalloonText"/>
     <w:uiPriority w:val="99"/>
     <w:semiHidden/>
     <w:rsid w:val="00307AEA"/>
@@ -1302,6 +1491,16 @@
       <w:rFonts w:ascii="Tahoma" w:hAnsi="Tahoma" w:cs="Tahoma"/>
       <w:sz w:val="16"/>
       <w:szCs w:val="16"/>
+    </w:rPr>
+  </w:style>
+  <w:style w:type="character" w:styleId="PlaceholderText">
+    <w:name w:val="Placeholder Text"/>
+    <w:basedOn w:val="DefaultParagraphFont"/>
+    <w:uiPriority w:val="99"/>
+    <w:semiHidden/>
+    <w:rsid w:val="00A048B4"/>
+    <w:rPr>
+      <w:color w:val="808080"/>
     </w:rPr>
   </w:style>
 </w:styles>

</xml_diff>